<commit_message>
added LMT bugfix to release notes
</commit_message>
<xml_diff>
--- a/GSFLOW/review_docs/GSFLOW_Release_Notes_2.0.0.docx
+++ b/GSFLOW/review_docs/GSFLOW_Release_Notes_2.0.0.docx
@@ -1168,8 +1168,6 @@
         </w:rPr>
         <w:t>2</w:t>
       </w:r>
-      <w:bookmarkStart w:id="0" w:name="_GoBack"/>
-      <w:bookmarkEnd w:id="0"/>
     </w:p>
     <w:p>
       <w:pPr>
@@ -6563,8 +6561,8 @@
         </w:rPr>
         <w:tab/>
       </w:r>
-      <w:bookmarkStart w:id="1" w:name="_Hlk517095930"/>
-      <w:bookmarkStart w:id="2" w:name="_Hlk517095998"/>
+      <w:bookmarkStart w:id="0" w:name="_Hlk517095930"/>
+      <w:bookmarkStart w:id="1" w:name="_Hlk517095998"/>
       <w:r>
         <w:rPr>
           <w:rFonts w:ascii="Calibri" w:hAnsi="Calibri"/>
@@ -6589,24 +6587,24 @@
         </w:rPr>
         <w:t xml:space="preserve">Parameters </w:t>
       </w:r>
+      <w:bookmarkEnd w:id="0"/>
+      <w:r>
+        <w:rPr>
+          <w:rFonts w:ascii="Calibri" w:hAnsi="Calibri"/>
+          <w:sz w:val="24"/>
+          <w:szCs w:val="24"/>
+        </w:rPr>
+        <w:t xml:space="preserve">Preprocess </w:t>
+      </w:r>
+      <w:r>
+        <w:rPr>
+          <w:rFonts w:ascii="Calibri" w:hAnsi="Calibri"/>
+          <w:sz w:val="24"/>
+          <w:szCs w:val="24"/>
+        </w:rPr>
+        <w:t>Module</w:t>
+      </w:r>
       <w:bookmarkEnd w:id="1"/>
-      <w:r>
-        <w:rPr>
-          <w:rFonts w:ascii="Calibri" w:hAnsi="Calibri"/>
-          <w:sz w:val="24"/>
-          <w:szCs w:val="24"/>
-        </w:rPr>
-        <w:t xml:space="preserve">Preprocess </w:t>
-      </w:r>
-      <w:r>
-        <w:rPr>
-          <w:rFonts w:ascii="Calibri" w:hAnsi="Calibri"/>
-          <w:sz w:val="24"/>
-          <w:szCs w:val="24"/>
-        </w:rPr>
-        <w:t>Module</w:t>
-      </w:r>
-      <w:bookmarkEnd w:id="2"/>
     </w:p>
     <w:p>
       <w:pPr>
@@ -13069,7 +13067,7 @@
           <w:szCs w:val="24"/>
         </w:rPr>
       </w:pPr>
-      <w:bookmarkStart w:id="3" w:name="_Hlk519080881"/>
+      <w:bookmarkStart w:id="2" w:name="_Hlk519080881"/>
       <w:r>
         <w:rPr>
           <w:rFonts w:cstheme="minorHAnsi"/>
@@ -13158,7 +13156,7 @@
         </w:rPr>
         <w:t>in the CBH File</w:t>
       </w:r>
-      <w:bookmarkEnd w:id="3"/>
+      <w:bookmarkEnd w:id="2"/>
       <w:r>
         <w:rPr>
           <w:rFonts w:cstheme="minorHAnsi"/>
@@ -13752,7 +13750,7 @@
           <w:szCs w:val="20"/>
         </w:rPr>
       </w:pPr>
-      <w:bookmarkStart w:id="4" w:name="_Hlk519081012"/>
+      <w:bookmarkStart w:id="3" w:name="_Hlk519081012"/>
       <w:r>
         <w:rPr>
           <w:rFonts w:cs="Courier New"/>
@@ -13809,7 +13807,7 @@
         </w:rPr>
         <w:t xml:space="preserve"> instead of anywhere in the model domain</w:t>
       </w:r>
-      <w:bookmarkEnd w:id="4"/>
+      <w:bookmarkEnd w:id="3"/>
       <w:r>
         <w:rPr>
           <w:rFonts w:cs="Courier New"/>
@@ -14290,7 +14288,7 @@
           <w:sz w:val="24"/>
         </w:rPr>
       </w:pPr>
-      <w:bookmarkStart w:id="5" w:name="_Hlk517096301"/>
+      <w:bookmarkStart w:id="4" w:name="_Hlk517096301"/>
       <w:r>
         <w:rPr>
           <w:rFonts w:cs="Times New Roman"/>
@@ -14427,7 +14425,7 @@
         <w:t xml:space="preserve"> modified to account for water-use transfers.</w:t>
       </w:r>
     </w:p>
-    <w:bookmarkEnd w:id="5"/>
+    <w:bookmarkEnd w:id="4"/>
     <w:p>
       <w:pPr>
         <w:spacing w:line="276" w:lineRule="auto"/>
@@ -15459,7 +15457,7 @@
           <w:sz w:val="24"/>
         </w:rPr>
       </w:pPr>
-      <w:bookmarkStart w:id="6" w:name="_Hlk515890018"/>
+      <w:bookmarkStart w:id="5" w:name="_Hlk515890018"/>
       <w:r>
         <w:rPr>
           <w:rFonts w:cs="Times New Roman"/>
@@ -15822,7 +15820,7 @@
         <w:t>.</w:t>
       </w:r>
     </w:p>
-    <w:bookmarkEnd w:id="6"/>
+    <w:bookmarkEnd w:id="5"/>
     <w:p>
       <w:pPr>
         <w:spacing w:line="276" w:lineRule="auto"/>
@@ -16024,7 +16022,7 @@
           <w:sz w:val="24"/>
         </w:rPr>
       </w:pPr>
-      <w:bookmarkStart w:id="7" w:name="_Hlk517096394"/>
+      <w:bookmarkStart w:id="6" w:name="_Hlk517096394"/>
       <w:r>
         <w:rPr>
           <w:rFonts w:ascii="Courier New" w:hAnsi="Courier New" w:cs="Courier New"/>
@@ -16387,7 +16385,7 @@
         <w:t>. Distributed values are compared to these values to determine if they are “valid”. Values outside this range are treated as missing values. Previously, some modules used the range 150.0 to –99.0.</w:t>
       </w:r>
     </w:p>
-    <w:bookmarkEnd w:id="7"/>
+    <w:bookmarkEnd w:id="6"/>
     <w:p/>
     <w:p>
       <w:pPr>
@@ -19772,39 +19770,6 @@
     </w:p>
     <w:p>
       <w:pPr>
-        <w:rPr>
-          <w:sz w:val="24"/>
-          <w:szCs w:val="24"/>
-        </w:rPr>
-      </w:pPr>
-    </w:p>
-    <w:p>
-      <w:pPr>
-        <w:rPr>
-          <w:b/>
-          <w:sz w:val="24"/>
-          <w:szCs w:val="24"/>
-        </w:rPr>
-      </w:pPr>
-      <w:r>
-        <w:rPr>
-          <w:b/>
-          <w:sz w:val="24"/>
-          <w:szCs w:val="24"/>
-        </w:rPr>
-        <w:t>Gage Package</w:t>
-      </w:r>
-    </w:p>
-    <w:p>
-      <w:pPr>
-        <w:rPr>
-          <w:sz w:val="24"/>
-          <w:szCs w:val="24"/>
-        </w:rPr>
-      </w:pPr>
-    </w:p>
-    <w:p>
-      <w:pPr>
         <w:pStyle w:val="ListParagraph"/>
         <w:numPr>
           <w:ilvl w:val="0"/>
@@ -19820,8 +19785,43 @@
           <w:sz w:val="24"/>
           <w:szCs w:val="24"/>
         </w:rPr>
-        <w:t>Added check to make sure SFR or LAK are active.</w:t>
-      </w:r>
+        <w:t>A change was made to make diversions from the last reach of a segment, rather than the first reach as was incorrectly assumed.</w:t>
+      </w:r>
+      <w:bookmarkStart w:id="7" w:name="_GoBack"/>
+      <w:bookmarkEnd w:id="7"/>
+    </w:p>
+    <w:p>
+      <w:pPr>
+        <w:rPr>
+          <w:sz w:val="24"/>
+          <w:szCs w:val="24"/>
+        </w:rPr>
+      </w:pPr>
+    </w:p>
+    <w:p>
+      <w:pPr>
+        <w:rPr>
+          <w:b/>
+          <w:sz w:val="24"/>
+          <w:szCs w:val="24"/>
+        </w:rPr>
+      </w:pPr>
+      <w:r>
+        <w:rPr>
+          <w:b/>
+          <w:sz w:val="24"/>
+          <w:szCs w:val="24"/>
+        </w:rPr>
+        <w:t>Gage Package</w:t>
+      </w:r>
+    </w:p>
+    <w:p>
+      <w:pPr>
+        <w:rPr>
+          <w:sz w:val="24"/>
+          <w:szCs w:val="24"/>
+        </w:rPr>
+      </w:pPr>
     </w:p>
     <w:p>
       <w:pPr>
@@ -19840,181 +19840,8 @@
           <w:sz w:val="24"/>
           <w:szCs w:val="24"/>
         </w:rPr>
-        <w:t xml:space="preserve">A minor </w:t>
-      </w:r>
-      <w:r>
-        <w:rPr>
-          <w:sz w:val="24"/>
-          <w:szCs w:val="24"/>
-        </w:rPr>
-        <w:t xml:space="preserve">output </w:t>
-      </w:r>
-      <w:r>
-        <w:rPr>
-          <w:sz w:val="24"/>
-          <w:szCs w:val="24"/>
-        </w:rPr>
-        <w:t xml:space="preserve">problem </w:t>
-      </w:r>
-      <w:r>
-        <w:rPr>
-          <w:sz w:val="24"/>
-          <w:szCs w:val="24"/>
-        </w:rPr>
-        <w:t>o</w:t>
-      </w:r>
-      <w:r>
-        <w:rPr>
-          <w:sz w:val="24"/>
-          <w:szCs w:val="24"/>
-        </w:rPr>
-        <w:t>ccu</w:t>
-      </w:r>
-      <w:r>
-        <w:rPr>
-          <w:sz w:val="24"/>
-          <w:szCs w:val="24"/>
-        </w:rPr>
-        <w:t>r</w:t>
-      </w:r>
-      <w:r>
-        <w:rPr>
-          <w:sz w:val="24"/>
-          <w:szCs w:val="24"/>
-        </w:rPr>
-        <w:t>r</w:t>
-      </w:r>
-      <w:r>
-        <w:rPr>
-          <w:sz w:val="24"/>
-          <w:szCs w:val="24"/>
-        </w:rPr>
-        <w:t>ed</w:t>
-      </w:r>
-      <w:r>
-        <w:rPr>
-          <w:sz w:val="24"/>
-          <w:szCs w:val="24"/>
-        </w:rPr>
-        <w:t xml:space="preserve"> when writing output for lakes when the </w:t>
-      </w:r>
-      <w:r>
-        <w:rPr>
-          <w:sz w:val="24"/>
-          <w:szCs w:val="24"/>
-        </w:rPr>
-        <w:t>L</w:t>
-      </w:r>
-      <w:r>
-        <w:rPr>
-          <w:sz w:val="24"/>
-          <w:szCs w:val="24"/>
-        </w:rPr>
-        <w:t xml:space="preserve">ake </w:t>
-      </w:r>
-      <w:r>
-        <w:rPr>
-          <w:sz w:val="24"/>
-          <w:szCs w:val="24"/>
-        </w:rPr>
-        <w:t>P</w:t>
-      </w:r>
-      <w:r>
-        <w:rPr>
-          <w:sz w:val="24"/>
-          <w:szCs w:val="24"/>
-        </w:rPr>
-        <w:t>ackage input specified RNF as a negative value</w:t>
-      </w:r>
-      <w:r>
-        <w:rPr>
-          <w:sz w:val="24"/>
-          <w:szCs w:val="24"/>
-        </w:rPr>
-        <w:t>, which is used as a flag,</w:t>
-      </w:r>
-      <w:r>
-        <w:rPr>
-          <w:sz w:val="24"/>
-          <w:szCs w:val="24"/>
-        </w:rPr>
-        <w:t xml:space="preserve"> and OUTTYPE = 1, 3, or 4. The </w:t>
-      </w:r>
-      <w:r>
-        <w:rPr>
-          <w:sz w:val="24"/>
-          <w:szCs w:val="24"/>
-        </w:rPr>
-        <w:t>G</w:t>
-      </w:r>
-      <w:r>
-        <w:rPr>
-          <w:sz w:val="24"/>
-          <w:szCs w:val="24"/>
-        </w:rPr>
-        <w:t xml:space="preserve">age output file incorrectly included the </w:t>
-      </w:r>
-      <w:r>
-        <w:rPr>
-          <w:sz w:val="24"/>
-          <w:szCs w:val="24"/>
-        </w:rPr>
-        <w:t xml:space="preserve">negative </w:t>
-      </w:r>
-      <w:r>
-        <w:rPr>
-          <w:sz w:val="24"/>
-          <w:szCs w:val="24"/>
-        </w:rPr>
-        <w:t>value rather than the actual computed value of runoff to the lake. This problem was corrected. The model user does not need to do anything differently. Note</w:t>
-      </w:r>
-      <w:r>
-        <w:rPr>
-          <w:sz w:val="24"/>
-          <w:szCs w:val="24"/>
-        </w:rPr>
-        <w:t>,</w:t>
-      </w:r>
-      <w:r>
-        <w:rPr>
-          <w:sz w:val="24"/>
-          <w:szCs w:val="24"/>
-        </w:rPr>
-        <w:t xml:space="preserve"> all model calculations were correct (and not affected by the fix) and that correct values for runoff to a lake were always printed in the main output (listing) file.</w:t>
-      </w:r>
-    </w:p>
-    <w:p>
-      <w:pPr>
-        <w:rPr>
-          <w:sz w:val="24"/>
-          <w:szCs w:val="24"/>
-        </w:rPr>
-      </w:pPr>
-    </w:p>
-    <w:p>
-      <w:pPr>
-        <w:rPr>
-          <w:b/>
-          <w:sz w:val="24"/>
-          <w:szCs w:val="24"/>
-        </w:rPr>
-      </w:pPr>
-      <w:r>
-        <w:rPr>
-          <w:b/>
-          <w:sz w:val="24"/>
-          <w:szCs w:val="24"/>
-        </w:rPr>
-        <w:t>Upstream Weighting (UPW) Package</w:t>
-      </w:r>
-    </w:p>
-    <w:p>
-      <w:pPr>
-        <w:rPr>
-          <w:sz w:val="24"/>
-          <w:szCs w:val="24"/>
-        </w:rPr>
-      </w:pPr>
+        <w:t>Added check to make sure SFR or LAK are active.</w:t>
+      </w:r>
     </w:p>
     <w:p>
       <w:pPr>
@@ -20033,55 +19860,147 @@
           <w:sz w:val="24"/>
           <w:szCs w:val="24"/>
         </w:rPr>
-        <w:t>A warning was added indicating that IPHDRY is set to 1 (print HDRY) and</w:t>
-      </w:r>
-    </w:p>
-    <w:p>
-      <w:pPr>
-        <w:ind w:firstLine="720"/>
-        <w:rPr>
-          <w:sz w:val="24"/>
-          <w:szCs w:val="24"/>
-        </w:rPr>
-      </w:pPr>
-      <w:r>
-        <w:rPr>
-          <w:sz w:val="24"/>
-          <w:szCs w:val="24"/>
-        </w:rPr>
-        <w:t>observation packages are active. IPHDRY should be set to zero because</w:t>
-      </w:r>
-    </w:p>
-    <w:p>
-      <w:pPr>
-        <w:ind w:left="720"/>
-        <w:rPr>
-          <w:sz w:val="24"/>
-          <w:szCs w:val="24"/>
-        </w:rPr>
-      </w:pPr>
-      <w:r>
-        <w:rPr>
-          <w:sz w:val="24"/>
-          <w:szCs w:val="24"/>
-        </w:rPr>
-        <w:t xml:space="preserve">if IPHDY is set to 1 then observation values could erroneously be </w:t>
-      </w:r>
-    </w:p>
-    <w:p>
-      <w:pPr>
-        <w:ind w:firstLine="720"/>
-        <w:rPr>
-          <w:sz w:val="24"/>
-          <w:szCs w:val="24"/>
-        </w:rPr>
-      </w:pPr>
-      <w:r>
-        <w:rPr>
-          <w:sz w:val="24"/>
-          <w:szCs w:val="24"/>
-        </w:rPr>
-        <w:t>calculated using HDRY.</w:t>
+        <w:t xml:space="preserve">A minor </w:t>
+      </w:r>
+      <w:r>
+        <w:rPr>
+          <w:sz w:val="24"/>
+          <w:szCs w:val="24"/>
+        </w:rPr>
+        <w:t xml:space="preserve">output </w:t>
+      </w:r>
+      <w:r>
+        <w:rPr>
+          <w:sz w:val="24"/>
+          <w:szCs w:val="24"/>
+        </w:rPr>
+        <w:t xml:space="preserve">problem </w:t>
+      </w:r>
+      <w:r>
+        <w:rPr>
+          <w:sz w:val="24"/>
+          <w:szCs w:val="24"/>
+        </w:rPr>
+        <w:t>o</w:t>
+      </w:r>
+      <w:r>
+        <w:rPr>
+          <w:sz w:val="24"/>
+          <w:szCs w:val="24"/>
+        </w:rPr>
+        <w:t>ccu</w:t>
+      </w:r>
+      <w:r>
+        <w:rPr>
+          <w:sz w:val="24"/>
+          <w:szCs w:val="24"/>
+        </w:rPr>
+        <w:t>r</w:t>
+      </w:r>
+      <w:r>
+        <w:rPr>
+          <w:sz w:val="24"/>
+          <w:szCs w:val="24"/>
+        </w:rPr>
+        <w:t>r</w:t>
+      </w:r>
+      <w:r>
+        <w:rPr>
+          <w:sz w:val="24"/>
+          <w:szCs w:val="24"/>
+        </w:rPr>
+        <w:t>ed</w:t>
+      </w:r>
+      <w:r>
+        <w:rPr>
+          <w:sz w:val="24"/>
+          <w:szCs w:val="24"/>
+        </w:rPr>
+        <w:t xml:space="preserve"> when writing output for lakes when the </w:t>
+      </w:r>
+      <w:r>
+        <w:rPr>
+          <w:sz w:val="24"/>
+          <w:szCs w:val="24"/>
+        </w:rPr>
+        <w:t>L</w:t>
+      </w:r>
+      <w:r>
+        <w:rPr>
+          <w:sz w:val="24"/>
+          <w:szCs w:val="24"/>
+        </w:rPr>
+        <w:t xml:space="preserve">ake </w:t>
+      </w:r>
+      <w:r>
+        <w:rPr>
+          <w:sz w:val="24"/>
+          <w:szCs w:val="24"/>
+        </w:rPr>
+        <w:t>P</w:t>
+      </w:r>
+      <w:r>
+        <w:rPr>
+          <w:sz w:val="24"/>
+          <w:szCs w:val="24"/>
+        </w:rPr>
+        <w:t>ackage input specified RNF as a negative value</w:t>
+      </w:r>
+      <w:r>
+        <w:rPr>
+          <w:sz w:val="24"/>
+          <w:szCs w:val="24"/>
+        </w:rPr>
+        <w:t>, which is used as a flag,</w:t>
+      </w:r>
+      <w:r>
+        <w:rPr>
+          <w:sz w:val="24"/>
+          <w:szCs w:val="24"/>
+        </w:rPr>
+        <w:t xml:space="preserve"> and OUTTYPE = 1, 3, or 4. The </w:t>
+      </w:r>
+      <w:r>
+        <w:rPr>
+          <w:sz w:val="24"/>
+          <w:szCs w:val="24"/>
+        </w:rPr>
+        <w:t>G</w:t>
+      </w:r>
+      <w:r>
+        <w:rPr>
+          <w:sz w:val="24"/>
+          <w:szCs w:val="24"/>
+        </w:rPr>
+        <w:t xml:space="preserve">age output file incorrectly included the </w:t>
+      </w:r>
+      <w:r>
+        <w:rPr>
+          <w:sz w:val="24"/>
+          <w:szCs w:val="24"/>
+        </w:rPr>
+        <w:t xml:space="preserve">negative </w:t>
+      </w:r>
+      <w:r>
+        <w:rPr>
+          <w:sz w:val="24"/>
+          <w:szCs w:val="24"/>
+        </w:rPr>
+        <w:t>value rather than the actual computed value of runoff to the lake. This problem was corrected. The model user does not need to do anything differently. Note</w:t>
+      </w:r>
+      <w:r>
+        <w:rPr>
+          <w:sz w:val="24"/>
+          <w:szCs w:val="24"/>
+        </w:rPr>
+        <w:t>,</w:t>
+      </w:r>
+      <w:r>
+        <w:rPr>
+          <w:sz w:val="24"/>
+          <w:szCs w:val="24"/>
+        </w:rPr>
+        <w:t xml:space="preserve"> all model calculations were correct (and not affected by the fix) and that correct values for runoff to a lake were always printed in the main output (listing) file.</w:t>
       </w:r>
     </w:p>
     <w:p>
@@ -20106,7 +20025,7 @@
           <w:sz w:val="24"/>
           <w:szCs w:val="24"/>
         </w:rPr>
-        <w:t>Seawater Intrusion (SWI2) Package</w:t>
+        <w:t>Upstream Weighting (UPW) Package</w:t>
       </w:r>
     </w:p>
     <w:p>
@@ -20134,7 +20053,7 @@
           <w:sz w:val="24"/>
           <w:szCs w:val="24"/>
         </w:rPr>
-        <w:t xml:space="preserve">Added FIXEDZETA option, which fixes the zeta surfaces during the simulation </w:t>
+        <w:t>A warning was added indicating that IPHDRY is set to 1 (print HDRY) and</w:t>
       </w:r>
     </w:p>
     <w:p>
@@ -20150,7 +20069,39 @@
           <w:sz w:val="24"/>
           <w:szCs w:val="24"/>
         </w:rPr>
-        <w:t>and does not allow them to move.</w:t>
+        <w:t>observation packages are active. IPHDRY should be set to zero because</w:t>
+      </w:r>
+    </w:p>
+    <w:p>
+      <w:pPr>
+        <w:ind w:left="720"/>
+        <w:rPr>
+          <w:sz w:val="24"/>
+          <w:szCs w:val="24"/>
+        </w:rPr>
+      </w:pPr>
+      <w:r>
+        <w:rPr>
+          <w:sz w:val="24"/>
+          <w:szCs w:val="24"/>
+        </w:rPr>
+        <w:t xml:space="preserve">if IPHDY is set to 1 then observation values could erroneously be </w:t>
+      </w:r>
+    </w:p>
+    <w:p>
+      <w:pPr>
+        <w:ind w:firstLine="720"/>
+        <w:rPr>
+          <w:sz w:val="24"/>
+          <w:szCs w:val="24"/>
+        </w:rPr>
+      </w:pPr>
+      <w:r>
+        <w:rPr>
+          <w:sz w:val="24"/>
+          <w:szCs w:val="24"/>
+        </w:rPr>
+        <w:t>calculated using HDRY.</w:t>
       </w:r>
     </w:p>
     <w:p>
@@ -20175,7 +20126,7 @@
           <w:sz w:val="24"/>
           <w:szCs w:val="24"/>
         </w:rPr>
-        <w:t>Multi-Node Well (MNW2) Package</w:t>
+        <w:t>Seawater Intrusion (SWI2) Package</w:t>
       </w:r>
     </w:p>
     <w:p>
@@ -20203,7 +20154,7 @@
           <w:sz w:val="24"/>
           <w:szCs w:val="24"/>
         </w:rPr>
-        <w:t xml:space="preserve">These changes were made for MODFLOW-2005 version 1.12 and updated into the </w:t>
+        <w:t xml:space="preserve">Added FIXEDZETA option, which fixes the zeta surfaces during the simulation </w:t>
       </w:r>
     </w:p>
     <w:p>
@@ -20219,23 +20170,32 @@
           <w:sz w:val="24"/>
           <w:szCs w:val="24"/>
         </w:rPr>
-        <w:t xml:space="preserve">version for NWT. These changes were copied from the file "readme_MNW2.txt" </w:t>
-      </w:r>
-    </w:p>
-    <w:p>
-      <w:pPr>
-        <w:ind w:firstLine="720"/>
-        <w:rPr>
-          <w:sz w:val="24"/>
-          <w:szCs w:val="24"/>
-        </w:rPr>
-      </w:pPr>
-      <w:r>
-        <w:rPr>
-          <w:sz w:val="24"/>
-          <w:szCs w:val="24"/>
-        </w:rPr>
-        <w:t>included in the MODFLOW-2005 release.</w:t>
+        <w:t>and does not allow them to move.</w:t>
+      </w:r>
+    </w:p>
+    <w:p>
+      <w:pPr>
+        <w:rPr>
+          <w:sz w:val="24"/>
+          <w:szCs w:val="24"/>
+        </w:rPr>
+      </w:pPr>
+    </w:p>
+    <w:p>
+      <w:pPr>
+        <w:rPr>
+          <w:b/>
+          <w:sz w:val="24"/>
+          <w:szCs w:val="24"/>
+        </w:rPr>
+      </w:pPr>
+      <w:r>
+        <w:rPr>
+          <w:b/>
+          <w:sz w:val="24"/>
+          <w:szCs w:val="24"/>
+        </w:rPr>
+        <w:t>Multi-Node Well (MNW2) Package</w:t>
       </w:r>
     </w:p>
     <w:p>
@@ -20263,7 +20223,7 @@
           <w:sz w:val="24"/>
           <w:szCs w:val="24"/>
         </w:rPr>
-        <w:t xml:space="preserve">A bug was fixed that affected the calculation of intraborehole flow (initiated </w:t>
+        <w:t xml:space="preserve">These changes were made for MODFLOW-2005 version 1.12 and updated into the </w:t>
       </w:r>
     </w:p>
     <w:p>
@@ -20279,39 +20239,7 @@
           <w:sz w:val="24"/>
           <w:szCs w:val="24"/>
         </w:rPr>
-        <w:t xml:space="preserve">when PUMPLOC is not = 0) for output purposes only and only for certain conditions. </w:t>
-      </w:r>
-    </w:p>
-    <w:p>
-      <w:pPr>
-        <w:ind w:left="720"/>
-        <w:rPr>
-          <w:sz w:val="24"/>
-          <w:szCs w:val="24"/>
-        </w:rPr>
-      </w:pPr>
-      <w:r>
-        <w:rPr>
-          <w:sz w:val="24"/>
-          <w:szCs w:val="24"/>
-        </w:rPr>
-        <w:t xml:space="preserve">These values are written to the MNWOBS file if QBHflag&gt;0. Additional print </w:t>
-      </w:r>
-    </w:p>
-    <w:p>
-      <w:pPr>
-        <w:ind w:left="720"/>
-        <w:rPr>
-          <w:sz w:val="24"/>
-          <w:szCs w:val="24"/>
-        </w:rPr>
-      </w:pPr>
-      <w:r>
-        <w:rPr>
-          <w:sz w:val="24"/>
-          <w:szCs w:val="24"/>
-        </w:rPr>
-        <w:t xml:space="preserve">statements were also added so that data on the location of the pump intake </w:t>
+        <w:t xml:space="preserve">version for NWT. These changes were copied from the file "readme_MNW2.txt" </w:t>
       </w:r>
     </w:p>
     <w:p>
@@ -20327,7 +20255,7 @@
           <w:sz w:val="24"/>
           <w:szCs w:val="24"/>
         </w:rPr>
-        <w:t>will always be written to the main listing file.</w:t>
+        <w:t>included in the MODFLOW-2005 release.</w:t>
       </w:r>
     </w:p>
     <w:p>
@@ -20355,104 +20283,72 @@
           <w:sz w:val="24"/>
           <w:szCs w:val="24"/>
         </w:rPr>
+        <w:t xml:space="preserve">A bug was fixed that affected the calculation of intraborehole flow (initiated </w:t>
+      </w:r>
+    </w:p>
+    <w:p>
+      <w:pPr>
+        <w:ind w:firstLine="720"/>
+        <w:rPr>
+          <w:sz w:val="24"/>
+          <w:szCs w:val="24"/>
+        </w:rPr>
+      </w:pPr>
+      <w:r>
+        <w:rPr>
+          <w:sz w:val="24"/>
+          <w:szCs w:val="24"/>
+        </w:rPr>
+        <w:t xml:space="preserve">when PUMPLOC is not = 0) for output purposes only and only for certain conditions. </w:t>
+      </w:r>
+    </w:p>
+    <w:p>
+      <w:pPr>
+        <w:ind w:left="720"/>
+        <w:rPr>
+          <w:sz w:val="24"/>
+          <w:szCs w:val="24"/>
+        </w:rPr>
+      </w:pPr>
+      <w:r>
+        <w:rPr>
+          <w:sz w:val="24"/>
+          <w:szCs w:val="24"/>
+        </w:rPr>
+        <w:t xml:space="preserve">These values are written to the MNWOBS file if QBHflag&gt;0. Additional print </w:t>
+      </w:r>
+    </w:p>
+    <w:p>
+      <w:pPr>
+        <w:ind w:left="720"/>
+        <w:rPr>
+          <w:sz w:val="24"/>
+          <w:szCs w:val="24"/>
+        </w:rPr>
+      </w:pPr>
+      <w:r>
+        <w:rPr>
+          <w:sz w:val="24"/>
+          <w:szCs w:val="24"/>
+        </w:rPr>
+        <w:t xml:space="preserve">statements were also added so that data on the location of the pump intake </w:t>
+      </w:r>
+    </w:p>
+    <w:p>
+      <w:pPr>
+        <w:ind w:firstLine="720"/>
+        <w:rPr>
+          <w:sz w:val="24"/>
+          <w:szCs w:val="24"/>
+        </w:rPr>
+      </w:pPr>
+      <w:r>
+        <w:rPr>
+          <w:sz w:val="24"/>
+          <w:szCs w:val="24"/>
+        </w:rPr>
         <w:lastRenderedPageBreak/>
-        <w:t>The program will not calculate corrections for partial penetration of a MNW2 well</w:t>
-      </w:r>
-    </w:p>
-    <w:p>
-      <w:pPr>
-        <w:ind w:firstLine="720"/>
-        <w:rPr>
-          <w:sz w:val="24"/>
-          <w:szCs w:val="24"/>
-        </w:rPr>
-      </w:pPr>
-      <w:r>
-        <w:rPr>
-          <w:sz w:val="24"/>
-          <w:szCs w:val="24"/>
-        </w:rPr>
-        <w:t xml:space="preserve">if the losstype=SPECIFYcwc, in part because the required well radius is not </w:t>
-      </w:r>
-    </w:p>
-    <w:p>
-      <w:pPr>
-        <w:ind w:firstLine="720"/>
-        <w:rPr>
-          <w:sz w:val="24"/>
-          <w:szCs w:val="24"/>
-        </w:rPr>
-      </w:pPr>
-      <w:r>
-        <w:rPr>
-          <w:sz w:val="24"/>
-          <w:szCs w:val="24"/>
-        </w:rPr>
-        <w:t xml:space="preserve">specified in the input data for this losstype. If the input for a </w:t>
-      </w:r>
-      <w:proofErr w:type="gramStart"/>
-      <w:r>
-        <w:rPr>
-          <w:sz w:val="24"/>
-          <w:szCs w:val="24"/>
-        </w:rPr>
-        <w:t>particular MNW2</w:t>
-      </w:r>
-      <w:proofErr w:type="gramEnd"/>
-      <w:r>
-        <w:rPr>
-          <w:sz w:val="24"/>
-          <w:szCs w:val="24"/>
-        </w:rPr>
-        <w:t xml:space="preserve"> </w:t>
-      </w:r>
-    </w:p>
-    <w:p>
-      <w:pPr>
-        <w:ind w:firstLine="720"/>
-        <w:rPr>
-          <w:sz w:val="24"/>
-          <w:szCs w:val="24"/>
-        </w:rPr>
-      </w:pPr>
-      <w:r>
-        <w:rPr>
-          <w:sz w:val="24"/>
-          <w:szCs w:val="24"/>
-        </w:rPr>
-        <w:t xml:space="preserve">well specifies losstype=SPECIFYcwc and PPFLAG&gt;0, the code will reset PPFLAG to a </w:t>
-      </w:r>
-    </w:p>
-    <w:p>
-      <w:pPr>
-        <w:ind w:firstLine="720"/>
-        <w:rPr>
-          <w:sz w:val="24"/>
-          <w:szCs w:val="24"/>
-        </w:rPr>
-      </w:pPr>
-      <w:r>
-        <w:rPr>
-          <w:sz w:val="24"/>
-          <w:szCs w:val="24"/>
-        </w:rPr>
-        <w:t xml:space="preserve">value of </w:t>
-      </w:r>
-      <w:proofErr w:type="gramStart"/>
-      <w:r>
-        <w:rPr>
-          <w:sz w:val="24"/>
-          <w:szCs w:val="24"/>
-        </w:rPr>
-        <w:t>0, and</w:t>
-      </w:r>
-      <w:proofErr w:type="gramEnd"/>
-      <w:r>
-        <w:rPr>
-          <w:sz w:val="24"/>
-          <w:szCs w:val="24"/>
-        </w:rPr>
-        <w:t xml:space="preserve"> print a related warning message.</w:t>
+        <w:t>will always be written to the main listing file.</w:t>
       </w:r>
     </w:p>
     <w:p>
@@ -20480,7 +20376,7 @@
           <w:sz w:val="24"/>
           <w:szCs w:val="24"/>
         </w:rPr>
-        <w:t xml:space="preserve">Code was added to check if the water table drops below the bottom of the open </w:t>
+        <w:t>The program will not calculate corrections for partial penetration of a MNW2 well</w:t>
       </w:r>
     </w:p>
     <w:p>
@@ -20496,7 +20392,87 @@
           <w:sz w:val="24"/>
           <w:szCs w:val="24"/>
         </w:rPr>
-        <w:t>interval in a MNW2 node. If it did, that node is deactivated.</w:t>
+        <w:t xml:space="preserve">if the losstype=SPECIFYcwc, in part because the required well radius is not </w:t>
+      </w:r>
+    </w:p>
+    <w:p>
+      <w:pPr>
+        <w:ind w:firstLine="720"/>
+        <w:rPr>
+          <w:sz w:val="24"/>
+          <w:szCs w:val="24"/>
+        </w:rPr>
+      </w:pPr>
+      <w:r>
+        <w:rPr>
+          <w:sz w:val="24"/>
+          <w:szCs w:val="24"/>
+        </w:rPr>
+        <w:t xml:space="preserve">specified in the input data for this losstype. If the input for a </w:t>
+      </w:r>
+      <w:proofErr w:type="gramStart"/>
+      <w:r>
+        <w:rPr>
+          <w:sz w:val="24"/>
+          <w:szCs w:val="24"/>
+        </w:rPr>
+        <w:t>particular MNW2</w:t>
+      </w:r>
+      <w:proofErr w:type="gramEnd"/>
+      <w:r>
+        <w:rPr>
+          <w:sz w:val="24"/>
+          <w:szCs w:val="24"/>
+        </w:rPr>
+        <w:t xml:space="preserve"> </w:t>
+      </w:r>
+    </w:p>
+    <w:p>
+      <w:pPr>
+        <w:ind w:firstLine="720"/>
+        <w:rPr>
+          <w:sz w:val="24"/>
+          <w:szCs w:val="24"/>
+        </w:rPr>
+      </w:pPr>
+      <w:r>
+        <w:rPr>
+          <w:sz w:val="24"/>
+          <w:szCs w:val="24"/>
+        </w:rPr>
+        <w:t xml:space="preserve">well specifies losstype=SPECIFYcwc and PPFLAG&gt;0, the code will reset PPFLAG to a </w:t>
+      </w:r>
+    </w:p>
+    <w:p>
+      <w:pPr>
+        <w:ind w:firstLine="720"/>
+        <w:rPr>
+          <w:sz w:val="24"/>
+          <w:szCs w:val="24"/>
+        </w:rPr>
+      </w:pPr>
+      <w:r>
+        <w:rPr>
+          <w:sz w:val="24"/>
+          <w:szCs w:val="24"/>
+        </w:rPr>
+        <w:t xml:space="preserve">value of </w:t>
+      </w:r>
+      <w:proofErr w:type="gramStart"/>
+      <w:r>
+        <w:rPr>
+          <w:sz w:val="24"/>
+          <w:szCs w:val="24"/>
+        </w:rPr>
+        <w:t>0, and</w:t>
+      </w:r>
+      <w:proofErr w:type="gramEnd"/>
+      <w:r>
+        <w:rPr>
+          <w:sz w:val="24"/>
+          <w:szCs w:val="24"/>
+        </w:rPr>
+        <w:t xml:space="preserve"> print a related warning message.</w:t>
       </w:r>
     </w:p>
     <w:p>
@@ -20524,7 +20500,7 @@
           <w:sz w:val="24"/>
           <w:szCs w:val="24"/>
         </w:rPr>
-        <w:t xml:space="preserve">Problems related to the partial penetration correction calculation have been </w:t>
+        <w:t xml:space="preserve">Code was added to check if the water table drops below the bottom of the open </w:t>
       </w:r>
     </w:p>
     <w:p>
@@ -20540,71 +20516,7 @@
           <w:sz w:val="24"/>
           <w:szCs w:val="24"/>
         </w:rPr>
-        <w:t xml:space="preserve">reported for MNW2 nodes in convertible cells. To minimize these, the PPFLAG is </w:t>
-      </w:r>
-    </w:p>
-    <w:p>
-      <w:pPr>
-        <w:ind w:firstLine="720"/>
-        <w:rPr>
-          <w:sz w:val="24"/>
-          <w:szCs w:val="24"/>
-        </w:rPr>
-      </w:pPr>
-      <w:r>
-        <w:rPr>
-          <w:sz w:val="24"/>
-          <w:szCs w:val="24"/>
-        </w:rPr>
-        <w:t xml:space="preserve">reset to 0 if the head in the well (hwell) declines to a level that only leaves </w:t>
-      </w:r>
-    </w:p>
-    <w:p>
-      <w:pPr>
-        <w:ind w:firstLine="720"/>
-        <w:rPr>
-          <w:sz w:val="24"/>
-          <w:szCs w:val="24"/>
-        </w:rPr>
-      </w:pPr>
-      <w:r>
-        <w:rPr>
-          <w:sz w:val="24"/>
-          <w:szCs w:val="24"/>
-        </w:rPr>
-        <w:t xml:space="preserve">less than 10% of the open interval saturated or if either hwell or the water table </w:t>
-      </w:r>
-    </w:p>
-    <w:p>
-      <w:pPr>
-        <w:ind w:firstLine="720"/>
-        <w:rPr>
-          <w:sz w:val="24"/>
-          <w:szCs w:val="24"/>
-        </w:rPr>
-      </w:pPr>
-      <w:r>
-        <w:rPr>
-          <w:sz w:val="24"/>
-          <w:szCs w:val="24"/>
-        </w:rPr>
-        <w:t xml:space="preserve">drops below the bottom of the open interval (in which case the node is also </w:t>
-      </w:r>
-    </w:p>
-    <w:p>
-      <w:pPr>
-        <w:ind w:firstLine="720"/>
-        <w:rPr>
-          <w:sz w:val="24"/>
-          <w:szCs w:val="24"/>
-        </w:rPr>
-      </w:pPr>
-      <w:r>
-        <w:rPr>
-          <w:sz w:val="24"/>
-          <w:szCs w:val="24"/>
-        </w:rPr>
-        <w:t xml:space="preserve">deactivated). </w:t>
+        <w:t>interval in a MNW2 node. If it did, that node is deactivated.</w:t>
       </w:r>
     </w:p>
     <w:p>
@@ -20632,7 +20544,7 @@
           <w:sz w:val="24"/>
           <w:szCs w:val="24"/>
         </w:rPr>
-        <w:t xml:space="preserve">A bug in the code for the case of a horizontal or slanted well and LOSSTYPE=GENERAL </w:t>
+        <w:t xml:space="preserve">Problems related to the partial penetration correction calculation have been </w:t>
       </w:r>
     </w:p>
     <w:p>
@@ -20648,7 +20560,7 @@
           <w:sz w:val="24"/>
           <w:szCs w:val="24"/>
         </w:rPr>
-        <w:t xml:space="preserve">caused the code to ignore the specified value of "B" (the linear well-loss </w:t>
+        <w:t xml:space="preserve">reported for MNW2 nodes in convertible cells. To minimize these, the PPFLAG is </w:t>
       </w:r>
     </w:p>
     <w:p>
@@ -20664,7 +20576,7 @@
           <w:sz w:val="24"/>
           <w:szCs w:val="24"/>
         </w:rPr>
-        <w:t xml:space="preserve">coefficient) and instead assumed that it was zero. This has been fixed. Note that </w:t>
+        <w:t xml:space="preserve">reset to 0 if the head in the well (hwell) declines to a level that only leaves </w:t>
       </w:r>
     </w:p>
     <w:p>
@@ -20680,7 +20592,7 @@
           <w:sz w:val="24"/>
           <w:szCs w:val="24"/>
         </w:rPr>
-        <w:t xml:space="preserve">the algorithm assumes that there is no directional dependence of B and that the </w:t>
+        <w:t xml:space="preserve">less than 10% of the open interval saturated or if either hwell or the water table </w:t>
       </w:r>
     </w:p>
     <w:p>
@@ -20696,7 +20608,7 @@
           <w:sz w:val="24"/>
           <w:szCs w:val="24"/>
         </w:rPr>
-        <w:t xml:space="preserve">specified value applies equally in all directions. This bug would have had only </w:t>
+        <w:t xml:space="preserve">drops below the bottom of the open interval (in which case the node is also </w:t>
       </w:r>
     </w:p>
     <w:p>
@@ -20712,7 +20624,7 @@
           <w:sz w:val="24"/>
           <w:szCs w:val="24"/>
         </w:rPr>
-        <w:t>a very small effect on results in most cases.</w:t>
+        <w:t xml:space="preserve">deactivated). </w:t>
       </w:r>
     </w:p>
     <w:p>
@@ -20740,7 +20652,7 @@
           <w:sz w:val="24"/>
           <w:szCs w:val="24"/>
         </w:rPr>
-        <w:t xml:space="preserve">Write statements were modified to help assure that elevations of well screens </w:t>
+        <w:t xml:space="preserve">A bug in the code for the case of a horizontal or slanted well and LOSSTYPE=GENERAL </w:t>
       </w:r>
     </w:p>
     <w:p>
@@ -20756,7 +20668,7 @@
           <w:sz w:val="24"/>
           <w:szCs w:val="24"/>
         </w:rPr>
-        <w:t xml:space="preserve">(open intervals) were printed correctly. Penetration fractions values will be </w:t>
+        <w:t xml:space="preserve">caused the code to ignore the specified value of "B" (the linear well-loss </w:t>
       </w:r>
     </w:p>
     <w:p>
@@ -20772,7 +20684,55 @@
           <w:sz w:val="24"/>
           <w:szCs w:val="24"/>
         </w:rPr>
-        <w:t>printed as "N/A" for cases where partial penetration calculations are not made.</w:t>
+        <w:t xml:space="preserve">coefficient) and instead assumed that it was zero. This has been fixed. Note that </w:t>
+      </w:r>
+    </w:p>
+    <w:p>
+      <w:pPr>
+        <w:ind w:firstLine="720"/>
+        <w:rPr>
+          <w:sz w:val="24"/>
+          <w:szCs w:val="24"/>
+        </w:rPr>
+      </w:pPr>
+      <w:r>
+        <w:rPr>
+          <w:sz w:val="24"/>
+          <w:szCs w:val="24"/>
+        </w:rPr>
+        <w:t xml:space="preserve">the algorithm assumes that there is no directional dependence of B and that the </w:t>
+      </w:r>
+    </w:p>
+    <w:p>
+      <w:pPr>
+        <w:ind w:firstLine="720"/>
+        <w:rPr>
+          <w:sz w:val="24"/>
+          <w:szCs w:val="24"/>
+        </w:rPr>
+      </w:pPr>
+      <w:r>
+        <w:rPr>
+          <w:sz w:val="24"/>
+          <w:szCs w:val="24"/>
+        </w:rPr>
+        <w:t xml:space="preserve">specified value applies equally in all directions. This bug would have had only </w:t>
+      </w:r>
+    </w:p>
+    <w:p>
+      <w:pPr>
+        <w:ind w:firstLine="720"/>
+        <w:rPr>
+          <w:sz w:val="24"/>
+          <w:szCs w:val="24"/>
+        </w:rPr>
+      </w:pPr>
+      <w:r>
+        <w:rPr>
+          <w:sz w:val="24"/>
+          <w:szCs w:val="24"/>
+        </w:rPr>
+        <w:t>a very small effect on results in most cases.</w:t>
       </w:r>
     </w:p>
     <w:p>
@@ -20800,7 +20760,7 @@
           <w:sz w:val="24"/>
           <w:szCs w:val="24"/>
         </w:rPr>
-        <w:t xml:space="preserve">As described on p. 53 of the MNW2 documentation report (specifically, the last </w:t>
+        <w:t xml:space="preserve">Write statements were modified to help assure that elevations of well screens </w:t>
       </w:r>
     </w:p>
     <w:p>
@@ -20816,7 +20776,7 @@
           <w:sz w:val="24"/>
           <w:szCs w:val="24"/>
         </w:rPr>
-        <w:t xml:space="preserve">sentence describing both "QNDflag" and "QBHflag"), additional data will not be </w:t>
+        <w:t xml:space="preserve">(open intervals) were printed correctly. Penetration fractions values will be </w:t>
       </w:r>
     </w:p>
     <w:p>
@@ -20832,87 +20792,7 @@
           <w:sz w:val="24"/>
           <w:szCs w:val="24"/>
         </w:rPr>
-        <w:t xml:space="preserve">written if the well contains only one node. That is, </w:t>
-      </w:r>
-      <w:proofErr w:type="gramStart"/>
-      <w:r>
-        <w:rPr>
-          <w:sz w:val="24"/>
-          <w:szCs w:val="24"/>
-        </w:rPr>
-        <w:t>both of these</w:t>
-      </w:r>
-      <w:proofErr w:type="gramEnd"/>
-      <w:r>
-        <w:rPr>
-          <w:sz w:val="24"/>
-          <w:szCs w:val="24"/>
-        </w:rPr>
-        <w:t xml:space="preserve"> flags should </w:t>
-      </w:r>
-    </w:p>
-    <w:p>
-      <w:pPr>
-        <w:ind w:firstLine="720"/>
-        <w:rPr>
-          <w:sz w:val="24"/>
-          <w:szCs w:val="24"/>
-        </w:rPr>
-      </w:pPr>
-      <w:r>
-        <w:rPr>
-          <w:sz w:val="24"/>
-          <w:szCs w:val="24"/>
-        </w:rPr>
-        <w:t xml:space="preserve">be equal to 0 if the MNW well only includes a single node. If not, code added to </w:t>
-      </w:r>
-    </w:p>
-    <w:p>
-      <w:pPr>
-        <w:ind w:firstLine="720"/>
-        <w:rPr>
-          <w:sz w:val="24"/>
-          <w:szCs w:val="24"/>
-        </w:rPr>
-      </w:pPr>
-      <w:r>
-        <w:rPr>
-          <w:sz w:val="24"/>
-          <w:szCs w:val="24"/>
-        </w:rPr>
-        <w:t xml:space="preserve">the MNWI routines will detect this inconsistency and reset these flags to zero </w:t>
-      </w:r>
-    </w:p>
-    <w:p>
-      <w:pPr>
-        <w:ind w:firstLine="720"/>
-        <w:rPr>
-          <w:sz w:val="24"/>
-          <w:szCs w:val="24"/>
-        </w:rPr>
-      </w:pPr>
-      <w:r>
-        <w:rPr>
-          <w:sz w:val="24"/>
-          <w:szCs w:val="24"/>
-        </w:rPr>
-        <w:t xml:space="preserve">and write an information message in the main output file when this triggering </w:t>
-      </w:r>
-    </w:p>
-    <w:p>
-      <w:pPr>
-        <w:ind w:firstLine="720"/>
-        <w:rPr>
-          <w:sz w:val="24"/>
-          <w:szCs w:val="24"/>
-        </w:rPr>
-      </w:pPr>
-      <w:r>
-        <w:rPr>
-          <w:sz w:val="24"/>
-          <w:szCs w:val="24"/>
-        </w:rPr>
-        <w:t>condition is found.</w:t>
+        <w:t>printed as "N/A" for cases where partial penetration calculations are not made.</w:t>
       </w:r>
     </w:p>
     <w:p>
@@ -20940,21 +20820,7 @@
           <w:sz w:val="24"/>
           <w:szCs w:val="24"/>
         </w:rPr>
-        <w:t>Several coding changes were made based on suggestions from Scott Boyce (</w:t>
-      </w:r>
-      <w:r>
-        <w:rPr>
-          <w:sz w:val="24"/>
-          <w:szCs w:val="24"/>
-        </w:rPr>
-        <w:t>USGS, California Water Science Center</w:t>
-      </w:r>
-      <w:r>
-        <w:rPr>
-          <w:sz w:val="24"/>
-          <w:szCs w:val="24"/>
-        </w:rPr>
-        <w:t xml:space="preserve">) </w:t>
+        <w:t xml:space="preserve">As described on p. 53 of the MNW2 documentation report (specifically, the last </w:t>
       </w:r>
     </w:p>
     <w:p>
@@ -20970,7 +20836,103 @@
           <w:sz w:val="24"/>
           <w:szCs w:val="24"/>
         </w:rPr>
-        <w:t>and are labeled with his initials (seb).</w:t>
+        <w:t xml:space="preserve">sentence describing both "QNDflag" and "QBHflag"), additional data will not be </w:t>
+      </w:r>
+    </w:p>
+    <w:p>
+      <w:pPr>
+        <w:ind w:firstLine="720"/>
+        <w:rPr>
+          <w:sz w:val="24"/>
+          <w:szCs w:val="24"/>
+        </w:rPr>
+      </w:pPr>
+      <w:r>
+        <w:rPr>
+          <w:sz w:val="24"/>
+          <w:szCs w:val="24"/>
+        </w:rPr>
+        <w:t xml:space="preserve">written if the well contains only one node. That is, </w:t>
+      </w:r>
+      <w:proofErr w:type="gramStart"/>
+      <w:r>
+        <w:rPr>
+          <w:sz w:val="24"/>
+          <w:szCs w:val="24"/>
+        </w:rPr>
+        <w:t>both of these</w:t>
+      </w:r>
+      <w:proofErr w:type="gramEnd"/>
+      <w:r>
+        <w:rPr>
+          <w:sz w:val="24"/>
+          <w:szCs w:val="24"/>
+        </w:rPr>
+        <w:t xml:space="preserve"> flags should </w:t>
+      </w:r>
+    </w:p>
+    <w:p>
+      <w:pPr>
+        <w:ind w:firstLine="720"/>
+        <w:rPr>
+          <w:sz w:val="24"/>
+          <w:szCs w:val="24"/>
+        </w:rPr>
+      </w:pPr>
+      <w:r>
+        <w:rPr>
+          <w:sz w:val="24"/>
+          <w:szCs w:val="24"/>
+        </w:rPr>
+        <w:t xml:space="preserve">be equal to 0 if the MNW well only includes a single node. If not, code added to </w:t>
+      </w:r>
+    </w:p>
+    <w:p>
+      <w:pPr>
+        <w:ind w:firstLine="720"/>
+        <w:rPr>
+          <w:sz w:val="24"/>
+          <w:szCs w:val="24"/>
+        </w:rPr>
+      </w:pPr>
+      <w:r>
+        <w:rPr>
+          <w:sz w:val="24"/>
+          <w:szCs w:val="24"/>
+        </w:rPr>
+        <w:t xml:space="preserve">the MNWI routines will detect this inconsistency and reset these flags to zero </w:t>
+      </w:r>
+    </w:p>
+    <w:p>
+      <w:pPr>
+        <w:ind w:firstLine="720"/>
+        <w:rPr>
+          <w:sz w:val="24"/>
+          <w:szCs w:val="24"/>
+        </w:rPr>
+      </w:pPr>
+      <w:r>
+        <w:rPr>
+          <w:sz w:val="24"/>
+          <w:szCs w:val="24"/>
+        </w:rPr>
+        <w:t xml:space="preserve">and write an information message in the main output file when this triggering </w:t>
+      </w:r>
+    </w:p>
+    <w:p>
+      <w:pPr>
+        <w:ind w:firstLine="720"/>
+        <w:rPr>
+          <w:sz w:val="24"/>
+          <w:szCs w:val="24"/>
+        </w:rPr>
+      </w:pPr>
+      <w:r>
+        <w:rPr>
+          <w:sz w:val="24"/>
+          <w:szCs w:val="24"/>
+        </w:rPr>
+        <w:t>condition is found.</w:t>
       </w:r>
     </w:p>
     <w:p>
@@ -20998,7 +20960,21 @@
           <w:sz w:val="24"/>
           <w:szCs w:val="24"/>
         </w:rPr>
-        <w:t>A bug was fixed for writing header information to the compact budget output file</w:t>
+        <w:t>Several coding changes were made based on suggestions from Scott Boyce (</w:t>
+      </w:r>
+      <w:r>
+        <w:rPr>
+          <w:sz w:val="24"/>
+          <w:szCs w:val="24"/>
+        </w:rPr>
+        <w:t>USGS, California Water Science Center</w:t>
+      </w:r>
+      <w:r>
+        <w:rPr>
+          <w:sz w:val="24"/>
+          <w:szCs w:val="24"/>
+        </w:rPr>
+        <w:t xml:space="preserve">) </w:t>
       </w:r>
     </w:p>
     <w:p>
@@ -21014,7 +20990,7 @@
           <w:sz w:val="24"/>
           <w:szCs w:val="24"/>
         </w:rPr>
-        <w:t>when no wells are active.</w:t>
+        <w:t>and are labeled with his initials (seb).</w:t>
       </w:r>
     </w:p>
     <w:p>
@@ -21042,6 +21018,50 @@
           <w:sz w:val="24"/>
           <w:szCs w:val="24"/>
         </w:rPr>
+        <w:t>A bug was fixed for writing header information to the compact budget output file</w:t>
+      </w:r>
+    </w:p>
+    <w:p>
+      <w:pPr>
+        <w:ind w:firstLine="720"/>
+        <w:rPr>
+          <w:sz w:val="24"/>
+          <w:szCs w:val="24"/>
+        </w:rPr>
+      </w:pPr>
+      <w:r>
+        <w:rPr>
+          <w:sz w:val="24"/>
+          <w:szCs w:val="24"/>
+        </w:rPr>
+        <w:t>when no wells are active.</w:t>
+      </w:r>
+    </w:p>
+    <w:p>
+      <w:pPr>
+        <w:rPr>
+          <w:sz w:val="24"/>
+          <w:szCs w:val="24"/>
+        </w:rPr>
+      </w:pPr>
+    </w:p>
+    <w:p>
+      <w:pPr>
+        <w:pStyle w:val="ListParagraph"/>
+        <w:numPr>
+          <w:ilvl w:val="0"/>
+          <w:numId w:val="21"/>
+        </w:numPr>
+        <w:rPr>
+          <w:sz w:val="24"/>
+          <w:szCs w:val="24"/>
+        </w:rPr>
+      </w:pPr>
+      <w:r>
+        <w:rPr>
+          <w:sz w:val="24"/>
+          <w:szCs w:val="24"/>
+        </w:rPr>
         <w:t xml:space="preserve">Other minor format changes were made for the output files. </w:t>
       </w:r>
     </w:p>
@@ -21058,953 +21078,961 @@
           <w:rStyle w:val="Strong"/>
           <w:sz w:val="28"/>
         </w:rPr>
+        <w:t>Previous Versions</w:t>
+      </w:r>
+    </w:p>
+    <w:p>
+      <w:pPr>
+        <w:rPr>
+          <w:rStyle w:val="Strong"/>
+          <w:sz w:val="24"/>
+          <w:szCs w:val="24"/>
+        </w:rPr>
+      </w:pPr>
+    </w:p>
+    <w:p>
+      <w:pPr>
+        <w:spacing w:line="360" w:lineRule="auto"/>
+        <w:rPr>
+          <w:rStyle w:val="Strong"/>
+          <w:sz w:val="24"/>
+        </w:rPr>
+      </w:pPr>
+      <w:r>
+        <w:rPr>
+          <w:rStyle w:val="Strong"/>
+          <w:sz w:val="24"/>
+        </w:rPr>
+        <w:t xml:space="preserve">Version </w:t>
+      </w:r>
+      <w:r>
+        <w:rPr>
+          <w:rStyle w:val="Strong"/>
+          <w:sz w:val="24"/>
+        </w:rPr>
+        <w:t>1.2</w:t>
+      </w:r>
+      <w:r>
+        <w:rPr>
+          <w:rStyle w:val="Strong"/>
+          <w:sz w:val="24"/>
+        </w:rPr>
+        <w:t>.</w:t>
+      </w:r>
+      <w:r>
+        <w:rPr>
+          <w:rStyle w:val="Strong"/>
+          <w:sz w:val="24"/>
+        </w:rPr>
+        <w:t>2</w:t>
+      </w:r>
+      <w:r>
+        <w:rPr>
+          <w:rStyle w:val="Strong"/>
+          <w:sz w:val="24"/>
+        </w:rPr>
+        <w:t xml:space="preserve"> (</w:t>
+      </w:r>
+      <w:r>
+        <w:rPr>
+          <w:rStyle w:val="Strong"/>
+          <w:sz w:val="24"/>
+        </w:rPr>
+        <w:t>February 23</w:t>
+      </w:r>
+      <w:r>
+        <w:rPr>
+          <w:rStyle w:val="Strong"/>
+          <w:sz w:val="24"/>
+        </w:rPr>
+        <w:t>, 201</w:t>
+      </w:r>
+      <w:r>
+        <w:rPr>
+          <w:rStyle w:val="Strong"/>
+          <w:sz w:val="24"/>
+        </w:rPr>
+        <w:t>8</w:t>
+      </w:r>
+      <w:r>
+        <w:rPr>
+          <w:rStyle w:val="Strong"/>
+          <w:sz w:val="24"/>
+        </w:rPr>
+        <w:t>)</w:t>
+      </w:r>
+    </w:p>
+    <w:p>
+      <w:pPr>
+        <w:rPr>
+          <w:rStyle w:val="Strong"/>
+          <w:b w:val="0"/>
+          <w:bCs w:val="0"/>
+          <w:sz w:val="24"/>
+          <w:szCs w:val="24"/>
+        </w:rPr>
+      </w:pPr>
+      <w:r>
+        <w:rPr>
+          <w:rStyle w:val="Strong"/>
+          <w:b w:val="0"/>
+          <w:sz w:val="24"/>
+        </w:rPr>
+        <w:t xml:space="preserve">This version of GSFLOW is based on </w:t>
+      </w:r>
+      <w:r>
+        <w:rPr>
+          <w:rStyle w:val="Strong"/>
+          <w:b w:val="0"/>
+          <w:sz w:val="24"/>
+        </w:rPr>
+        <w:t xml:space="preserve">MODFLOW-NWT </w:t>
+      </w:r>
+      <w:r>
+        <w:rPr>
+          <w:rStyle w:val="Strong"/>
+          <w:b w:val="0"/>
+          <w:sz w:val="24"/>
+        </w:rPr>
+        <w:t>version 1.1.</w:t>
+      </w:r>
+      <w:r>
+        <w:rPr>
+          <w:rStyle w:val="Strong"/>
+          <w:b w:val="0"/>
+          <w:sz w:val="24"/>
+        </w:rPr>
+        <w:t xml:space="preserve">3 </w:t>
+      </w:r>
+      <w:r>
+        <w:rPr>
+          <w:rStyle w:val="Strong"/>
+          <w:b w:val="0"/>
+          <w:sz w:val="24"/>
+        </w:rPr>
+        <w:t>and PRMS version 4.0.</w:t>
+      </w:r>
+      <w:r>
+        <w:rPr>
+          <w:rStyle w:val="Strong"/>
+          <w:b w:val="0"/>
+          <w:sz w:val="24"/>
+        </w:rPr>
+        <w:t xml:space="preserve">3. </w:t>
+      </w:r>
+      <w:proofErr w:type="gramStart"/>
+      <w:r>
+        <w:rPr>
+          <w:sz w:val="24"/>
+          <w:szCs w:val="24"/>
+        </w:rPr>
+        <w:t>A number of</w:t>
+      </w:r>
+      <w:proofErr w:type="gramEnd"/>
+      <w:r>
+        <w:rPr>
+          <w:sz w:val="24"/>
+          <w:szCs w:val="24"/>
+        </w:rPr>
+        <w:t xml:space="preserve"> bug fixes and slight modifications have been made to the software for this release; </w:t>
+      </w:r>
+      <w:r>
+        <w:rPr>
+          <w:sz w:val="24"/>
+          <w:szCs w:val="24"/>
+        </w:rPr>
+        <w:t xml:space="preserve">these </w:t>
+      </w:r>
+      <w:r>
+        <w:rPr>
+          <w:sz w:val="24"/>
+          <w:szCs w:val="24"/>
+        </w:rPr>
+        <w:t xml:space="preserve">bug fixes and modifications that are more than simply cosmetic are described below, beginning with changes to the PRMS </w:t>
+      </w:r>
+      <w:r>
+        <w:rPr>
+          <w:sz w:val="24"/>
+          <w:szCs w:val="24"/>
+        </w:rPr>
+        <w:t xml:space="preserve">and GSFLOW </w:t>
+      </w:r>
+      <w:r>
+        <w:rPr>
+          <w:sz w:val="24"/>
+          <w:szCs w:val="24"/>
+        </w:rPr>
+        <w:t>Modules and then changes to the MODFLOW Packages.</w:t>
+      </w:r>
+      <w:r>
+        <w:rPr>
+          <w:sz w:val="24"/>
+          <w:szCs w:val="24"/>
+        </w:rPr>
+        <w:t xml:space="preserve"> </w:t>
+      </w:r>
+      <w:r>
+        <w:rPr>
+          <w:sz w:val="24"/>
+          <w:szCs w:val="24"/>
+        </w:rPr>
+        <w:t>NOTE: R</w:t>
+      </w:r>
+      <w:r>
+        <w:rPr>
+          <w:sz w:val="24"/>
+          <w:szCs w:val="24"/>
+        </w:rPr>
+        <w:t>estart Files generated by previous versions of GSFLOW are not compatible with the current version, thus they must be regenerated.</w:t>
+      </w:r>
+    </w:p>
+    <w:p>
+      <w:pPr>
+        <w:rPr>
+          <w:rStyle w:val="Strong"/>
+          <w:b w:val="0"/>
+          <w:bCs w:val="0"/>
+          <w:sz w:val="24"/>
+          <w:szCs w:val="24"/>
+        </w:rPr>
+      </w:pPr>
+    </w:p>
+    <w:p>
+      <w:pPr>
+        <w:rPr>
+          <w:sz w:val="24"/>
+          <w:szCs w:val="24"/>
+        </w:rPr>
+      </w:pPr>
+      <w:r>
+        <w:rPr>
+          <w:rStyle w:val="Strong"/>
+          <w:b w:val="0"/>
+          <w:bCs w:val="0"/>
+          <w:sz w:val="24"/>
+          <w:szCs w:val="24"/>
+        </w:rPr>
+        <w:t>The iteration method was altered to promote MODFLOW and PRMS to continue to iterate together until the MODFLOW solution converges. Previously</w:t>
+      </w:r>
+      <w:r>
+        <w:rPr>
+          <w:rStyle w:val="Strong"/>
+          <w:b w:val="0"/>
+          <w:bCs w:val="0"/>
+          <w:sz w:val="24"/>
+          <w:szCs w:val="24"/>
+        </w:rPr>
+        <w:t>,</w:t>
+      </w:r>
+      <w:r>
+        <w:rPr>
+          <w:rStyle w:val="Strong"/>
+          <w:b w:val="0"/>
+          <w:bCs w:val="0"/>
+          <w:sz w:val="24"/>
+          <w:szCs w:val="24"/>
+        </w:rPr>
+        <w:t xml:space="preserve"> users could specify parameter</w:t>
+      </w:r>
+      <w:r>
+        <w:rPr>
+          <w:sz w:val="24"/>
+          <w:szCs w:val="24"/>
+        </w:rPr>
+        <w:t xml:space="preserve"> </w:t>
+      </w:r>
+      <w:r>
+        <w:rPr>
+          <w:b/>
+          <w:sz w:val="24"/>
+          <w:szCs w:val="24"/>
+        </w:rPr>
+        <w:t>szconverge</w:t>
+      </w:r>
+      <w:r>
+        <w:rPr>
+          <w:sz w:val="24"/>
+          <w:szCs w:val="24"/>
+        </w:rPr>
+        <w:t xml:space="preserve"> </w:t>
+      </w:r>
+      <w:r>
+        <w:rPr>
+          <w:sz w:val="24"/>
+          <w:szCs w:val="24"/>
+        </w:rPr>
+        <w:t xml:space="preserve">that </w:t>
+      </w:r>
+      <w:r>
+        <w:rPr>
+          <w:rStyle w:val="Strong"/>
+          <w:b w:val="0"/>
+          <w:sz w:val="24"/>
+        </w:rPr>
+        <w:t xml:space="preserve">provided </w:t>
+      </w:r>
+      <w:r>
+        <w:rPr>
+          <w:rStyle w:val="Strong"/>
+          <w:b w:val="0"/>
+          <w:sz w:val="24"/>
+        </w:rPr>
+        <w:t xml:space="preserve">for discontinuing </w:t>
+      </w:r>
+      <w:r>
+        <w:rPr>
+          <w:rStyle w:val="Strong"/>
+          <w:b w:val="0"/>
+          <w:sz w:val="24"/>
+        </w:rPr>
+        <w:t xml:space="preserve">soil-zone computations prior to </w:t>
+      </w:r>
+      <w:r>
+        <w:rPr>
+          <w:rStyle w:val="Strong"/>
+          <w:b w:val="0"/>
+          <w:sz w:val="24"/>
+        </w:rPr>
+        <w:t xml:space="preserve">MODFLOW </w:t>
+      </w:r>
+      <w:r>
+        <w:rPr>
+          <w:rStyle w:val="Strong"/>
+          <w:b w:val="0"/>
+          <w:sz w:val="24"/>
+        </w:rPr>
+        <w:t xml:space="preserve">convergence </w:t>
+      </w:r>
+      <w:r>
+        <w:rPr>
+          <w:rStyle w:val="Strong"/>
+          <w:b w:val="0"/>
+          <w:sz w:val="24"/>
+        </w:rPr>
+        <w:t>if</w:t>
+      </w:r>
+      <w:r>
+        <w:rPr>
+          <w:rStyle w:val="Strong"/>
+          <w:b w:val="0"/>
+          <w:sz w:val="24"/>
+        </w:rPr>
+        <w:t xml:space="preserve"> the maximum change in gravity drainage from the soil zone for all HRUs between </w:t>
+      </w:r>
+      <w:r>
+        <w:rPr>
+          <w:rStyle w:val="Strong"/>
+          <w:b w:val="0"/>
+          <w:sz w:val="24"/>
+        </w:rPr>
+        <w:t xml:space="preserve">successive </w:t>
+      </w:r>
+      <w:r>
+        <w:rPr>
+          <w:rStyle w:val="Strong"/>
+          <w:b w:val="0"/>
+          <w:sz w:val="24"/>
+        </w:rPr>
+        <w:t xml:space="preserve">iterations </w:t>
+      </w:r>
+      <w:r>
+        <w:rPr>
+          <w:rStyle w:val="Strong"/>
+          <w:b w:val="0"/>
+          <w:sz w:val="24"/>
+        </w:rPr>
+        <w:t xml:space="preserve">was less than </w:t>
+      </w:r>
+      <w:r>
+        <w:rPr>
+          <w:rStyle w:val="Strong"/>
+          <w:sz w:val="24"/>
+        </w:rPr>
+        <w:t>szconverge</w:t>
+      </w:r>
+      <w:r>
+        <w:rPr>
+          <w:rStyle w:val="Strong"/>
+          <w:b w:val="0"/>
+          <w:sz w:val="24"/>
+        </w:rPr>
+        <w:t>. This option has been removed. Additionally, parameter</w:t>
+      </w:r>
+      <w:r>
+        <w:rPr>
+          <w:rStyle w:val="Strong"/>
+          <w:b w:val="0"/>
+          <w:sz w:val="24"/>
+        </w:rPr>
+        <w:t xml:space="preserve"> </w:t>
+      </w:r>
+      <w:r>
+        <w:rPr>
+          <w:rStyle w:val="Strong"/>
+          <w:sz w:val="24"/>
+        </w:rPr>
+        <w:t>mnsziter</w:t>
+      </w:r>
+      <w:r>
+        <w:rPr>
+          <w:rStyle w:val="Strong"/>
+          <w:b w:val="0"/>
+          <w:sz w:val="24"/>
+        </w:rPr>
+        <w:t xml:space="preserve">, the minimum number of </w:t>
+      </w:r>
+      <w:r>
+        <w:rPr>
+          <w:rStyle w:val="Strong"/>
+          <w:rFonts w:ascii="Courier New" w:hAnsi="Courier New" w:cs="Courier New"/>
+          <w:b w:val="0"/>
+          <w:sz w:val="24"/>
+        </w:rPr>
+        <w:t>soilzone</w:t>
+      </w:r>
+      <w:r>
+        <w:rPr>
+          <w:rStyle w:val="Strong"/>
+          <w:b w:val="0"/>
+          <w:sz w:val="24"/>
+        </w:rPr>
+        <w:t xml:space="preserve"> iterations</w:t>
+      </w:r>
+      <w:r>
+        <w:rPr>
+          <w:rStyle w:val="Strong"/>
+          <w:b w:val="0"/>
+          <w:sz w:val="24"/>
+        </w:rPr>
+        <w:t>,</w:t>
+      </w:r>
+      <w:r>
+        <w:rPr>
+          <w:rStyle w:val="Strong"/>
+          <w:b w:val="0"/>
+          <w:sz w:val="24"/>
+        </w:rPr>
+        <w:t xml:space="preserve"> was removed. Parameter</w:t>
+      </w:r>
+      <w:r>
+        <w:rPr>
+          <w:rStyle w:val="Strong"/>
+          <w:b w:val="0"/>
+          <w:sz w:val="24"/>
+        </w:rPr>
+        <w:t xml:space="preserve"> </w:t>
+      </w:r>
+      <w:r>
+        <w:rPr>
+          <w:rStyle w:val="Strong"/>
+          <w:sz w:val="24"/>
+        </w:rPr>
+        <w:t>mxsziter</w:t>
+      </w:r>
+      <w:r>
+        <w:rPr>
+          <w:rStyle w:val="Strong"/>
+          <w:b w:val="0"/>
+          <w:sz w:val="24"/>
+        </w:rPr>
+        <w:t xml:space="preserve">, the maximum number of </w:t>
+      </w:r>
+      <w:r>
+        <w:rPr>
+          <w:rStyle w:val="Strong"/>
+          <w:rFonts w:ascii="Courier New" w:hAnsi="Courier New" w:cs="Courier New"/>
+          <w:b w:val="0"/>
+          <w:sz w:val="24"/>
+        </w:rPr>
+        <w:t>soilzone</w:t>
+      </w:r>
+      <w:r>
+        <w:rPr>
+          <w:rStyle w:val="Strong"/>
+          <w:b w:val="0"/>
+          <w:sz w:val="24"/>
+        </w:rPr>
+        <w:t xml:space="preserve"> iterations, is retained</w:t>
+      </w:r>
+      <w:r>
+        <w:rPr>
+          <w:rStyle w:val="Strong"/>
+          <w:b w:val="0"/>
+          <w:sz w:val="24"/>
+        </w:rPr>
+        <w:t xml:space="preserve">. </w:t>
+      </w:r>
+      <w:r>
+        <w:rPr>
+          <w:sz w:val="24"/>
+          <w:szCs w:val="24"/>
+        </w:rPr>
+        <w:t xml:space="preserve">It is recommended that the </w:t>
+      </w:r>
+      <w:r>
+        <w:rPr>
+          <w:rFonts w:ascii="Courier New" w:hAnsi="Courier New" w:cs="Courier New"/>
+          <w:sz w:val="24"/>
+          <w:szCs w:val="24"/>
+        </w:rPr>
+        <w:t>soilzone</w:t>
+      </w:r>
+      <w:r>
+        <w:rPr>
+          <w:sz w:val="24"/>
+          <w:szCs w:val="24"/>
+        </w:rPr>
+        <w:t xml:space="preserve"> module iterate until MODFLOW converges by setting </w:t>
+      </w:r>
+      <w:r>
+        <w:rPr>
+          <w:b/>
+          <w:sz w:val="24"/>
+          <w:szCs w:val="24"/>
+        </w:rPr>
+        <w:t>mxsziter</w:t>
+      </w:r>
+      <w:r>
+        <w:rPr>
+          <w:sz w:val="24"/>
+          <w:szCs w:val="24"/>
+        </w:rPr>
+        <w:t xml:space="preserve"> to </w:t>
+      </w:r>
+      <w:r>
+        <w:rPr>
+          <w:b/>
+          <w:sz w:val="24"/>
+          <w:szCs w:val="24"/>
+        </w:rPr>
+        <w:t>MXITER</w:t>
+      </w:r>
+      <w:r>
+        <w:rPr>
+          <w:sz w:val="24"/>
+          <w:szCs w:val="24"/>
+        </w:rPr>
+        <w:t xml:space="preserve"> </w:t>
+      </w:r>
+      <w:r>
+        <w:rPr>
+          <w:rStyle w:val="Strong"/>
+          <w:b w:val="0"/>
+          <w:sz w:val="24"/>
+        </w:rPr>
+        <w:t xml:space="preserve">or </w:t>
+      </w:r>
+      <w:r>
+        <w:rPr>
+          <w:rStyle w:val="Strong"/>
+          <w:sz w:val="24"/>
+        </w:rPr>
+        <w:t>ITMX</w:t>
+      </w:r>
+      <w:r>
+        <w:rPr>
+          <w:rStyle w:val="Strong"/>
+          <w:b w:val="0"/>
+          <w:sz w:val="24"/>
+        </w:rPr>
+        <w:t xml:space="preserve"> </w:t>
+      </w:r>
+      <w:r>
+        <w:rPr>
+          <w:sz w:val="24"/>
+          <w:szCs w:val="24"/>
+        </w:rPr>
+        <w:t>as specified in the MODFLOW input.</w:t>
+      </w:r>
+      <w:r>
+        <w:rPr>
+          <w:rStyle w:val="Strong"/>
+          <w:b w:val="0"/>
+          <w:sz w:val="24"/>
+        </w:rPr>
+        <w:t xml:space="preserve"> </w:t>
+      </w:r>
+      <w:r>
+        <w:rPr>
+          <w:rStyle w:val="Strong"/>
+          <w:b w:val="0"/>
+          <w:sz w:val="24"/>
+        </w:rPr>
+        <w:t xml:space="preserve">If some timesteps are taking many iterations while most are taking </w:t>
+      </w:r>
+      <w:r>
+        <w:rPr>
+          <w:rStyle w:val="Strong"/>
+          <w:b w:val="0"/>
+          <w:sz w:val="24"/>
+        </w:rPr>
+        <w:t>many fewer</w:t>
+      </w:r>
+      <w:r>
+        <w:rPr>
+          <w:rStyle w:val="Strong"/>
+          <w:b w:val="0"/>
+          <w:sz w:val="24"/>
+        </w:rPr>
+        <w:t xml:space="preserve">, users could experiment with reducing </w:t>
+      </w:r>
+      <w:r>
+        <w:rPr>
+          <w:rStyle w:val="Strong"/>
+          <w:sz w:val="24"/>
+        </w:rPr>
+        <w:t>mxsziter</w:t>
+      </w:r>
+      <w:r>
+        <w:rPr>
+          <w:rStyle w:val="Strong"/>
+          <w:b w:val="0"/>
+          <w:sz w:val="24"/>
+        </w:rPr>
+        <w:t xml:space="preserve"> to something like twice the value of the typical number of iterations, which might allow MODFLOW to converge more quickly.</w:t>
+      </w:r>
+      <w:r>
+        <w:rPr>
+          <w:rStyle w:val="Strong"/>
+          <w:b w:val="0"/>
+          <w:sz w:val="24"/>
+        </w:rPr>
+        <w:t xml:space="preserve"> This change can result in noticeable difference</w:t>
+      </w:r>
+      <w:r>
+        <w:rPr>
+          <w:rStyle w:val="Strong"/>
+          <w:b w:val="0"/>
+          <w:sz w:val="24"/>
+        </w:rPr>
+        <w:t>s with previous GSFLOW versions as the number of iterations to convergence may change on any timestep.</w:t>
+      </w:r>
+      <w:r>
+        <w:rPr>
+          <w:rStyle w:val="Strong"/>
+          <w:b w:val="0"/>
+          <w:sz w:val="24"/>
+        </w:rPr>
+        <w:t xml:space="preserve"> Input PRMS Parameter Files that contain </w:t>
+      </w:r>
+      <w:r>
+        <w:rPr>
+          <w:rStyle w:val="Strong"/>
+          <w:sz w:val="24"/>
+        </w:rPr>
+        <w:t>mnsziter</w:t>
+      </w:r>
+      <w:r>
+        <w:rPr>
+          <w:rStyle w:val="Strong"/>
+          <w:b w:val="0"/>
+          <w:sz w:val="24"/>
+        </w:rPr>
+        <w:t xml:space="preserve"> and/or </w:t>
+      </w:r>
+      <w:r>
+        <w:rPr>
+          <w:rStyle w:val="Strong"/>
+          <w:sz w:val="24"/>
+        </w:rPr>
+        <w:t>szconverge</w:t>
+      </w:r>
+      <w:r>
+        <w:rPr>
+          <w:rStyle w:val="Strong"/>
+          <w:b w:val="0"/>
+          <w:sz w:val="24"/>
+        </w:rPr>
+        <w:t xml:space="preserve"> are downward compatible as these parameters are ignored. GSFLOW issues warning messages for parameters included in a PRMS Parameter File that are not needed; to turn this type of warning off, set control parameter </w:t>
+      </w:r>
+      <w:r>
+        <w:rPr>
+          <w:rStyle w:val="Strong"/>
+          <w:sz w:val="24"/>
+        </w:rPr>
+        <w:t>parameter_check_flag</w:t>
+      </w:r>
+      <w:r>
+        <w:rPr>
+          <w:rStyle w:val="Strong"/>
+          <w:b w:val="0"/>
+          <w:sz w:val="24"/>
+        </w:rPr>
+        <w:t xml:space="preserve"> to 0</w:t>
+      </w:r>
+      <w:r>
+        <w:rPr>
+          <w:rStyle w:val="Strong"/>
+          <w:b w:val="0"/>
+          <w:sz w:val="24"/>
+        </w:rPr>
+        <w:t xml:space="preserve"> as specified</w:t>
+      </w:r>
+      <w:r>
+        <w:rPr>
+          <w:rStyle w:val="Strong"/>
+          <w:b w:val="0"/>
+          <w:sz w:val="24"/>
+        </w:rPr>
+        <w:t xml:space="preserve"> in the Control File.</w:t>
+      </w:r>
+    </w:p>
+    <w:p>
+      <w:pPr>
+        <w:rPr>
+          <w:rStyle w:val="Strong"/>
+          <w:b w:val="0"/>
+          <w:sz w:val="24"/>
+        </w:rPr>
+      </w:pPr>
+    </w:p>
+    <w:p>
+      <w:pPr>
+        <w:rPr>
+          <w:rStyle w:val="Strong"/>
+          <w:b w:val="0"/>
+          <w:sz w:val="24"/>
+        </w:rPr>
+      </w:pPr>
+      <w:r>
+        <w:rPr>
+          <w:rStyle w:val="Strong"/>
+          <w:b w:val="0"/>
+          <w:sz w:val="24"/>
+        </w:rPr>
+        <w:t xml:space="preserve">The GSFLOW timestep budget computation was altered to simplify accounting for any </w:t>
+      </w:r>
+      <w:r>
+        <w:rPr>
+          <w:rStyle w:val="Strong"/>
+          <w:b w:val="0"/>
+          <w:sz w:val="24"/>
+        </w:rPr>
+        <w:t xml:space="preserve">flux </w:t>
+      </w:r>
+      <w:r>
+        <w:rPr>
+          <w:rStyle w:val="Strong"/>
+          <w:b w:val="0"/>
+          <w:sz w:val="24"/>
+        </w:rPr>
+        <w:t>change in groundwater discharge</w:t>
+      </w:r>
+      <w:r>
+        <w:rPr>
+          <w:rStyle w:val="Strong"/>
+          <w:b w:val="0"/>
+          <w:sz w:val="24"/>
+        </w:rPr>
+        <w:t xml:space="preserve"> from MODFLOW cells to the soil zone of PRMS HRUs (</w:t>
+      </w:r>
+      <w:r>
+        <w:rPr>
+          <w:rStyle w:val="Strong"/>
+          <w:b w:val="0"/>
+          <w:sz w:val="24"/>
+        </w:rPr>
+        <w:t xml:space="preserve">MODFLOW variable </w:t>
+      </w:r>
+      <w:r>
+        <w:rPr>
+          <w:rStyle w:val="Strong"/>
+          <w:sz w:val="24"/>
+        </w:rPr>
+        <w:t>SEEPOUT</w:t>
+      </w:r>
+      <w:r>
+        <w:rPr>
+          <w:rStyle w:val="Strong"/>
+          <w:sz w:val="24"/>
+        </w:rPr>
+        <w:t>)</w:t>
+      </w:r>
+      <w:r>
+        <w:rPr>
+          <w:rStyle w:val="Strong"/>
+          <w:b w:val="0"/>
+          <w:sz w:val="24"/>
+        </w:rPr>
+        <w:t xml:space="preserve"> between the value</w:t>
+      </w:r>
+      <w:r>
+        <w:rPr>
+          <w:rStyle w:val="Strong"/>
+          <w:b w:val="0"/>
+          <w:sz w:val="24"/>
+        </w:rPr>
+        <w:t>s</w:t>
+      </w:r>
+      <w:r>
+        <w:rPr>
+          <w:rStyle w:val="Strong"/>
+          <w:b w:val="0"/>
+          <w:sz w:val="24"/>
+        </w:rPr>
+        <w:t xml:space="preserve"> last used by PRMS and the final value</w:t>
+      </w:r>
+      <w:r>
+        <w:rPr>
+          <w:rStyle w:val="Strong"/>
+          <w:b w:val="0"/>
+          <w:sz w:val="24"/>
+        </w:rPr>
+        <w:t>s</w:t>
+      </w:r>
+      <w:r>
+        <w:rPr>
+          <w:rStyle w:val="Strong"/>
+          <w:b w:val="0"/>
+          <w:sz w:val="24"/>
+        </w:rPr>
+        <w:t xml:space="preserve"> calculated in the MODFLOW budget solution. The change in </w:t>
+      </w:r>
+      <w:r>
+        <w:rPr>
+          <w:rStyle w:val="Strong"/>
+          <w:sz w:val="24"/>
+        </w:rPr>
+        <w:t>SEEPOUT</w:t>
+      </w:r>
+      <w:r>
+        <w:rPr>
+          <w:rStyle w:val="Strong"/>
+          <w:b w:val="0"/>
+          <w:sz w:val="24"/>
+        </w:rPr>
+        <w:t xml:space="preserve"> </w:t>
+      </w:r>
+      <w:r>
+        <w:rPr>
+          <w:rStyle w:val="Strong"/>
+          <w:b w:val="0"/>
+          <w:sz w:val="24"/>
+        </w:rPr>
+        <w:t>is only applied to the storage in the associated soil-zone gravity reservoirs for each cell. Previously, if there was insufficient storage in gravity reservoirs</w:t>
+      </w:r>
+      <w:r>
+        <w:rPr>
+          <w:rStyle w:val="Strong"/>
+          <w:b w:val="0"/>
+          <w:sz w:val="24"/>
+        </w:rPr>
+        <w:t xml:space="preserve"> to account for the fl</w:t>
+      </w:r>
+      <w:r>
+        <w:rPr>
+          <w:rStyle w:val="Strong"/>
+          <w:b w:val="0"/>
+          <w:sz w:val="24"/>
+        </w:rPr>
+        <w:t>ux change, water could be taken</w:t>
+      </w:r>
+      <w:r>
+        <w:rPr>
+          <w:rStyle w:val="Strong"/>
+          <w:b w:val="0"/>
+          <w:sz w:val="24"/>
+        </w:rPr>
+        <w:t xml:space="preserve"> from preferential-flow and/or capillary reservoir storage if available </w:t>
+      </w:r>
+      <w:proofErr w:type="gramStart"/>
+      <w:r>
+        <w:rPr>
+          <w:rStyle w:val="Strong"/>
+          <w:b w:val="0"/>
+          <w:sz w:val="24"/>
+        </w:rPr>
+        <w:t>in order to</w:t>
+      </w:r>
+      <w:proofErr w:type="gramEnd"/>
+      <w:r>
+        <w:rPr>
+          <w:rStyle w:val="Strong"/>
+          <w:b w:val="0"/>
+          <w:sz w:val="24"/>
+        </w:rPr>
+        <w:t xml:space="preserve"> maintain a water balance. As the gravity reservoir storage is the primary point of coupling between PRMS and MODFLOW, only using this storage to account for the flux change was deemed consistent with the original intent of GSFLOW.</w:t>
+      </w:r>
+      <w:r>
+        <w:rPr>
+          <w:rStyle w:val="Strong"/>
+          <w:b w:val="0"/>
+          <w:sz w:val="24"/>
+        </w:rPr>
+        <w:t xml:space="preserve"> </w:t>
+      </w:r>
+      <w:r>
+        <w:rPr>
+          <w:rStyle w:val="Strong"/>
+          <w:b w:val="0"/>
+          <w:sz w:val="24"/>
+        </w:rPr>
+        <w:t>The drawback is that the change permits</w:t>
+      </w:r>
+      <w:r>
+        <w:rPr>
+          <w:rStyle w:val="Strong"/>
+          <w:b w:val="0"/>
+          <w:sz w:val="24"/>
+        </w:rPr>
+        <w:t xml:space="preserve"> storage </w:t>
+      </w:r>
+      <w:r>
+        <w:rPr>
+          <w:rStyle w:val="Strong"/>
+          <w:b w:val="0"/>
+          <w:sz w:val="24"/>
+        </w:rPr>
+        <w:t xml:space="preserve">in gravity reservoirs to </w:t>
+      </w:r>
+      <w:r>
+        <w:rPr>
+          <w:rStyle w:val="Strong"/>
+          <w:b w:val="0"/>
+          <w:sz w:val="24"/>
+        </w:rPr>
+        <w:t>go negative</w:t>
+      </w:r>
+      <w:r>
+        <w:rPr>
+          <w:rStyle w:val="Strong"/>
+          <w:b w:val="0"/>
+          <w:sz w:val="24"/>
+        </w:rPr>
+        <w:t xml:space="preserve"> under some conditions such as</w:t>
+      </w:r>
+      <w:r>
+        <w:rPr>
+          <w:rStyle w:val="Strong"/>
+          <w:b w:val="0"/>
+          <w:sz w:val="24"/>
+        </w:rPr>
+        <w:t xml:space="preserve"> at the beginning of </w:t>
+      </w:r>
+      <w:r>
+        <w:rPr>
+          <w:rStyle w:val="Strong"/>
+          <w:b w:val="0"/>
+          <w:sz w:val="24"/>
+        </w:rPr>
+        <w:t xml:space="preserve">a </w:t>
+      </w:r>
+      <w:r>
+        <w:rPr>
+          <w:rStyle w:val="Strong"/>
+          <w:b w:val="0"/>
+          <w:sz w:val="24"/>
+        </w:rPr>
+        <w:t xml:space="preserve">simulation if the gravity reservoirs are initialized to 0 and during very dry conditions in the middle of simulations. </w:t>
+      </w:r>
+      <w:r>
+        <w:rPr>
+          <w:rStyle w:val="Strong"/>
+          <w:b w:val="0"/>
+          <w:sz w:val="24"/>
+        </w:rPr>
         <w:lastRenderedPageBreak/>
-        <w:t>Previous Versions</w:t>
-      </w:r>
-    </w:p>
-    <w:p>
-      <w:pPr>
-        <w:rPr>
-          <w:rStyle w:val="Strong"/>
-          <w:sz w:val="24"/>
-          <w:szCs w:val="24"/>
-        </w:rPr>
-      </w:pPr>
-    </w:p>
-    <w:p>
-      <w:pPr>
-        <w:spacing w:line="360" w:lineRule="auto"/>
-        <w:rPr>
-          <w:rStyle w:val="Strong"/>
-          <w:sz w:val="24"/>
-        </w:rPr>
-      </w:pPr>
-      <w:r>
-        <w:rPr>
-          <w:rStyle w:val="Strong"/>
-          <w:sz w:val="24"/>
-        </w:rPr>
-        <w:t xml:space="preserve">Version </w:t>
-      </w:r>
-      <w:r>
-        <w:rPr>
-          <w:rStyle w:val="Strong"/>
-          <w:sz w:val="24"/>
-        </w:rPr>
-        <w:t>1.2</w:t>
-      </w:r>
-      <w:r>
-        <w:rPr>
-          <w:rStyle w:val="Strong"/>
-          <w:sz w:val="24"/>
-        </w:rPr>
-        <w:t>.</w:t>
-      </w:r>
-      <w:r>
-        <w:rPr>
-          <w:rStyle w:val="Strong"/>
-          <w:sz w:val="24"/>
-        </w:rPr>
-        <w:t>2</w:t>
-      </w:r>
-      <w:r>
-        <w:rPr>
-          <w:rStyle w:val="Strong"/>
-          <w:sz w:val="24"/>
-        </w:rPr>
-        <w:t xml:space="preserve"> (</w:t>
-      </w:r>
-      <w:r>
-        <w:rPr>
-          <w:rStyle w:val="Strong"/>
-          <w:sz w:val="24"/>
-        </w:rPr>
-        <w:t>February 23</w:t>
-      </w:r>
-      <w:r>
-        <w:rPr>
-          <w:rStyle w:val="Strong"/>
-          <w:sz w:val="24"/>
-        </w:rPr>
-        <w:t>, 201</w:t>
-      </w:r>
-      <w:r>
-        <w:rPr>
-          <w:rStyle w:val="Strong"/>
-          <w:sz w:val="24"/>
-        </w:rPr>
-        <w:t>8</w:t>
-      </w:r>
-      <w:r>
-        <w:rPr>
-          <w:rStyle w:val="Strong"/>
-          <w:sz w:val="24"/>
-        </w:rPr>
-        <w:t>)</w:t>
-      </w:r>
-    </w:p>
-    <w:p>
-      <w:pPr>
-        <w:rPr>
-          <w:rStyle w:val="Strong"/>
-          <w:b w:val="0"/>
-          <w:bCs w:val="0"/>
-          <w:sz w:val="24"/>
-          <w:szCs w:val="24"/>
-        </w:rPr>
-      </w:pPr>
-      <w:r>
-        <w:rPr>
-          <w:rStyle w:val="Strong"/>
-          <w:b w:val="0"/>
-          <w:sz w:val="24"/>
-        </w:rPr>
-        <w:t xml:space="preserve">This version of GSFLOW is based on </w:t>
-      </w:r>
-      <w:r>
-        <w:rPr>
-          <w:rStyle w:val="Strong"/>
-          <w:b w:val="0"/>
-          <w:sz w:val="24"/>
-        </w:rPr>
-        <w:t xml:space="preserve">MODFLOW-NWT </w:t>
-      </w:r>
-      <w:r>
-        <w:rPr>
-          <w:rStyle w:val="Strong"/>
-          <w:b w:val="0"/>
-          <w:sz w:val="24"/>
-        </w:rPr>
-        <w:t>version 1.1.</w:t>
-      </w:r>
-      <w:r>
-        <w:rPr>
-          <w:rStyle w:val="Strong"/>
-          <w:b w:val="0"/>
-          <w:sz w:val="24"/>
-        </w:rPr>
-        <w:t xml:space="preserve">3 </w:t>
-      </w:r>
-      <w:r>
-        <w:rPr>
-          <w:rStyle w:val="Strong"/>
-          <w:b w:val="0"/>
-          <w:sz w:val="24"/>
-        </w:rPr>
-        <w:t>and PRMS version 4.0.</w:t>
-      </w:r>
-      <w:r>
-        <w:rPr>
-          <w:rStyle w:val="Strong"/>
-          <w:b w:val="0"/>
-          <w:sz w:val="24"/>
-        </w:rPr>
-        <w:t xml:space="preserve">3. </w:t>
-      </w:r>
-      <w:proofErr w:type="gramStart"/>
-      <w:r>
-        <w:rPr>
-          <w:sz w:val="24"/>
-          <w:szCs w:val="24"/>
-        </w:rPr>
-        <w:t>A number of</w:t>
-      </w:r>
-      <w:proofErr w:type="gramEnd"/>
-      <w:r>
-        <w:rPr>
-          <w:sz w:val="24"/>
-          <w:szCs w:val="24"/>
-        </w:rPr>
-        <w:t xml:space="preserve"> bug fixes and slight modifications have been made to the software for this release; </w:t>
-      </w:r>
-      <w:r>
-        <w:rPr>
-          <w:sz w:val="24"/>
-          <w:szCs w:val="24"/>
-        </w:rPr>
-        <w:t xml:space="preserve">these </w:t>
-      </w:r>
-      <w:r>
-        <w:rPr>
-          <w:sz w:val="24"/>
-          <w:szCs w:val="24"/>
-        </w:rPr>
-        <w:t xml:space="preserve">bug fixes and modifications that are more than simply cosmetic are described below, beginning with changes to the PRMS </w:t>
-      </w:r>
-      <w:r>
-        <w:rPr>
-          <w:sz w:val="24"/>
-          <w:szCs w:val="24"/>
-        </w:rPr>
-        <w:t xml:space="preserve">and GSFLOW </w:t>
-      </w:r>
-      <w:r>
-        <w:rPr>
-          <w:sz w:val="24"/>
-          <w:szCs w:val="24"/>
-        </w:rPr>
-        <w:t>Modules and then changes to the MODFLOW Packages.</w:t>
-      </w:r>
-      <w:r>
-        <w:rPr>
-          <w:sz w:val="24"/>
-          <w:szCs w:val="24"/>
-        </w:rPr>
-        <w:t xml:space="preserve"> </w:t>
-      </w:r>
-      <w:r>
-        <w:rPr>
-          <w:sz w:val="24"/>
-          <w:szCs w:val="24"/>
-        </w:rPr>
-        <w:t>NOTE: R</w:t>
-      </w:r>
-      <w:r>
-        <w:rPr>
-          <w:sz w:val="24"/>
-          <w:szCs w:val="24"/>
-        </w:rPr>
-        <w:t>estart Files generated by previous versions of GSFLOW are not compatible with the current version, thus they must be regenerated.</w:t>
-      </w:r>
-    </w:p>
-    <w:p>
-      <w:pPr>
-        <w:rPr>
-          <w:rStyle w:val="Strong"/>
-          <w:b w:val="0"/>
-          <w:bCs w:val="0"/>
-          <w:sz w:val="24"/>
-          <w:szCs w:val="24"/>
-        </w:rPr>
-      </w:pPr>
-    </w:p>
-    <w:p>
-      <w:pPr>
-        <w:rPr>
-          <w:sz w:val="24"/>
-          <w:szCs w:val="24"/>
-        </w:rPr>
-      </w:pPr>
-      <w:r>
-        <w:rPr>
-          <w:rStyle w:val="Strong"/>
-          <w:b w:val="0"/>
-          <w:bCs w:val="0"/>
-          <w:sz w:val="24"/>
-          <w:szCs w:val="24"/>
-        </w:rPr>
-        <w:t>The iteration method was altered to promote MODFLOW and PRMS to continue to iterate together until the MODFLOW solution converges. Previously</w:t>
-      </w:r>
-      <w:r>
-        <w:rPr>
-          <w:rStyle w:val="Strong"/>
-          <w:b w:val="0"/>
-          <w:bCs w:val="0"/>
-          <w:sz w:val="24"/>
-          <w:szCs w:val="24"/>
-        </w:rPr>
-        <w:t>,</w:t>
-      </w:r>
-      <w:r>
-        <w:rPr>
-          <w:rStyle w:val="Strong"/>
-          <w:b w:val="0"/>
-          <w:bCs w:val="0"/>
-          <w:sz w:val="24"/>
-          <w:szCs w:val="24"/>
-        </w:rPr>
-        <w:t xml:space="preserve"> users could specify parameter</w:t>
-      </w:r>
-      <w:r>
-        <w:rPr>
-          <w:sz w:val="24"/>
-          <w:szCs w:val="24"/>
-        </w:rPr>
-        <w:t xml:space="preserve"> </w:t>
-      </w:r>
-      <w:r>
-        <w:rPr>
-          <w:b/>
-          <w:sz w:val="24"/>
-          <w:szCs w:val="24"/>
-        </w:rPr>
-        <w:t>szconverge</w:t>
-      </w:r>
-      <w:r>
-        <w:rPr>
-          <w:sz w:val="24"/>
-          <w:szCs w:val="24"/>
-        </w:rPr>
-        <w:t xml:space="preserve"> </w:t>
-      </w:r>
-      <w:r>
-        <w:rPr>
-          <w:sz w:val="24"/>
-          <w:szCs w:val="24"/>
-        </w:rPr>
-        <w:t xml:space="preserve">that </w:t>
-      </w:r>
-      <w:r>
-        <w:rPr>
-          <w:rStyle w:val="Strong"/>
-          <w:b w:val="0"/>
-          <w:sz w:val="24"/>
-        </w:rPr>
-        <w:t xml:space="preserve">provided </w:t>
-      </w:r>
-      <w:r>
-        <w:rPr>
-          <w:rStyle w:val="Strong"/>
-          <w:b w:val="0"/>
-          <w:sz w:val="24"/>
-        </w:rPr>
-        <w:t xml:space="preserve">for discontinuing </w:t>
-      </w:r>
-      <w:r>
-        <w:rPr>
-          <w:rStyle w:val="Strong"/>
-          <w:b w:val="0"/>
-          <w:sz w:val="24"/>
-        </w:rPr>
-        <w:t xml:space="preserve">soil-zone computations prior to </w:t>
-      </w:r>
-      <w:r>
-        <w:rPr>
-          <w:rStyle w:val="Strong"/>
-          <w:b w:val="0"/>
-          <w:sz w:val="24"/>
-        </w:rPr>
-        <w:t xml:space="preserve">MODFLOW </w:t>
-      </w:r>
-      <w:r>
-        <w:rPr>
-          <w:rStyle w:val="Strong"/>
-          <w:b w:val="0"/>
-          <w:sz w:val="24"/>
-        </w:rPr>
-        <w:t xml:space="preserve">convergence </w:t>
-      </w:r>
-      <w:r>
-        <w:rPr>
-          <w:rStyle w:val="Strong"/>
-          <w:b w:val="0"/>
-          <w:sz w:val="24"/>
-        </w:rPr>
-        <w:t>if</w:t>
-      </w:r>
-      <w:r>
-        <w:rPr>
-          <w:rStyle w:val="Strong"/>
-          <w:b w:val="0"/>
-          <w:sz w:val="24"/>
-        </w:rPr>
-        <w:t xml:space="preserve"> the maximum change in gravity drainage from the soil zone for all HRUs between </w:t>
-      </w:r>
-      <w:r>
-        <w:rPr>
-          <w:rStyle w:val="Strong"/>
-          <w:b w:val="0"/>
-          <w:sz w:val="24"/>
-        </w:rPr>
-        <w:t xml:space="preserve">successive </w:t>
-      </w:r>
-      <w:r>
-        <w:rPr>
-          <w:rStyle w:val="Strong"/>
-          <w:b w:val="0"/>
-          <w:sz w:val="24"/>
-        </w:rPr>
-        <w:t xml:space="preserve">iterations </w:t>
-      </w:r>
-      <w:r>
-        <w:rPr>
-          <w:rStyle w:val="Strong"/>
-          <w:b w:val="0"/>
-          <w:sz w:val="24"/>
-        </w:rPr>
-        <w:t xml:space="preserve">was less than </w:t>
-      </w:r>
-      <w:r>
-        <w:rPr>
-          <w:rStyle w:val="Strong"/>
-          <w:sz w:val="24"/>
-        </w:rPr>
-        <w:t>szconverge</w:t>
-      </w:r>
-      <w:r>
-        <w:rPr>
-          <w:rStyle w:val="Strong"/>
-          <w:b w:val="0"/>
-          <w:sz w:val="24"/>
-        </w:rPr>
-        <w:t>. This option has been removed. Additionally, parameter</w:t>
-      </w:r>
-      <w:r>
-        <w:rPr>
-          <w:rStyle w:val="Strong"/>
-          <w:b w:val="0"/>
-          <w:sz w:val="24"/>
-        </w:rPr>
-        <w:t xml:space="preserve"> </w:t>
-      </w:r>
-      <w:r>
-        <w:rPr>
-          <w:rStyle w:val="Strong"/>
-          <w:sz w:val="24"/>
-        </w:rPr>
-        <w:t>mnsziter</w:t>
-      </w:r>
-      <w:r>
-        <w:rPr>
-          <w:rStyle w:val="Strong"/>
-          <w:b w:val="0"/>
-          <w:sz w:val="24"/>
-        </w:rPr>
-        <w:t xml:space="preserve">, the minimum number of </w:t>
-      </w:r>
-      <w:r>
-        <w:rPr>
-          <w:rStyle w:val="Strong"/>
-          <w:rFonts w:ascii="Courier New" w:hAnsi="Courier New" w:cs="Courier New"/>
-          <w:b w:val="0"/>
-          <w:sz w:val="24"/>
-        </w:rPr>
-        <w:t>soilzone</w:t>
-      </w:r>
-      <w:r>
-        <w:rPr>
-          <w:rStyle w:val="Strong"/>
-          <w:b w:val="0"/>
-          <w:sz w:val="24"/>
-        </w:rPr>
-        <w:t xml:space="preserve"> iterations</w:t>
-      </w:r>
-      <w:r>
-        <w:rPr>
-          <w:rStyle w:val="Strong"/>
-          <w:b w:val="0"/>
-          <w:sz w:val="24"/>
-        </w:rPr>
-        <w:t>,</w:t>
-      </w:r>
-      <w:r>
-        <w:rPr>
-          <w:rStyle w:val="Strong"/>
-          <w:b w:val="0"/>
-          <w:sz w:val="24"/>
-        </w:rPr>
-        <w:t xml:space="preserve"> was removed. Parameter</w:t>
-      </w:r>
-      <w:r>
-        <w:rPr>
-          <w:rStyle w:val="Strong"/>
-          <w:b w:val="0"/>
-          <w:sz w:val="24"/>
-        </w:rPr>
-        <w:t xml:space="preserve"> </w:t>
-      </w:r>
-      <w:r>
-        <w:rPr>
-          <w:rStyle w:val="Strong"/>
-          <w:sz w:val="24"/>
-        </w:rPr>
-        <w:t>mxsziter</w:t>
-      </w:r>
-      <w:r>
-        <w:rPr>
-          <w:rStyle w:val="Strong"/>
-          <w:b w:val="0"/>
-          <w:sz w:val="24"/>
-        </w:rPr>
-        <w:t xml:space="preserve">, the maximum number of </w:t>
-      </w:r>
-      <w:r>
-        <w:rPr>
-          <w:rStyle w:val="Strong"/>
-          <w:rFonts w:ascii="Courier New" w:hAnsi="Courier New" w:cs="Courier New"/>
-          <w:b w:val="0"/>
-          <w:sz w:val="24"/>
-        </w:rPr>
-        <w:t>soilzone</w:t>
-      </w:r>
-      <w:r>
-        <w:rPr>
-          <w:rStyle w:val="Strong"/>
-          <w:b w:val="0"/>
-          <w:sz w:val="24"/>
-        </w:rPr>
-        <w:t xml:space="preserve"> iterations, is retained</w:t>
-      </w:r>
-      <w:r>
-        <w:rPr>
-          <w:rStyle w:val="Strong"/>
-          <w:b w:val="0"/>
-          <w:sz w:val="24"/>
-        </w:rPr>
-        <w:t xml:space="preserve">. </w:t>
-      </w:r>
-      <w:r>
-        <w:rPr>
-          <w:sz w:val="24"/>
-          <w:szCs w:val="24"/>
-        </w:rPr>
-        <w:t xml:space="preserve">It is recommended that the </w:t>
-      </w:r>
-      <w:r>
-        <w:rPr>
-          <w:rFonts w:ascii="Courier New" w:hAnsi="Courier New" w:cs="Courier New"/>
-          <w:sz w:val="24"/>
-          <w:szCs w:val="24"/>
-        </w:rPr>
-        <w:t>soilzone</w:t>
-      </w:r>
-      <w:r>
-        <w:rPr>
-          <w:sz w:val="24"/>
-          <w:szCs w:val="24"/>
-        </w:rPr>
-        <w:t xml:space="preserve"> module iterate until MODFLOW converges by setting </w:t>
-      </w:r>
-      <w:r>
-        <w:rPr>
-          <w:b/>
-          <w:sz w:val="24"/>
-          <w:szCs w:val="24"/>
-        </w:rPr>
-        <w:t>mxsziter</w:t>
-      </w:r>
-      <w:r>
-        <w:rPr>
-          <w:sz w:val="24"/>
-          <w:szCs w:val="24"/>
-        </w:rPr>
-        <w:t xml:space="preserve"> to </w:t>
-      </w:r>
-      <w:r>
-        <w:rPr>
-          <w:b/>
-          <w:sz w:val="24"/>
-          <w:szCs w:val="24"/>
-        </w:rPr>
-        <w:t>MXITER</w:t>
-      </w:r>
-      <w:r>
-        <w:rPr>
-          <w:sz w:val="24"/>
-          <w:szCs w:val="24"/>
-        </w:rPr>
-        <w:t xml:space="preserve"> </w:t>
-      </w:r>
-      <w:r>
-        <w:rPr>
-          <w:rStyle w:val="Strong"/>
-          <w:b w:val="0"/>
-          <w:sz w:val="24"/>
-        </w:rPr>
-        <w:t xml:space="preserve">or </w:t>
-      </w:r>
-      <w:r>
-        <w:rPr>
-          <w:rStyle w:val="Strong"/>
-          <w:sz w:val="24"/>
-        </w:rPr>
-        <w:t>ITMX</w:t>
-      </w:r>
-      <w:r>
-        <w:rPr>
-          <w:rStyle w:val="Strong"/>
-          <w:b w:val="0"/>
-          <w:sz w:val="24"/>
-        </w:rPr>
-        <w:t xml:space="preserve"> </w:t>
-      </w:r>
-      <w:r>
-        <w:rPr>
-          <w:sz w:val="24"/>
-          <w:szCs w:val="24"/>
-        </w:rPr>
-        <w:t>as specified in the MODFLOW input.</w:t>
-      </w:r>
-      <w:r>
-        <w:rPr>
-          <w:rStyle w:val="Strong"/>
-          <w:b w:val="0"/>
-          <w:sz w:val="24"/>
-        </w:rPr>
-        <w:t xml:space="preserve"> </w:t>
-      </w:r>
-      <w:r>
-        <w:rPr>
-          <w:rStyle w:val="Strong"/>
-          <w:b w:val="0"/>
-          <w:sz w:val="24"/>
-        </w:rPr>
-        <w:t xml:space="preserve">If some timesteps are taking many iterations while most are taking </w:t>
-      </w:r>
-      <w:r>
-        <w:rPr>
-          <w:rStyle w:val="Strong"/>
-          <w:b w:val="0"/>
-          <w:sz w:val="24"/>
-        </w:rPr>
-        <w:t>many fewer</w:t>
-      </w:r>
-      <w:r>
-        <w:rPr>
-          <w:rStyle w:val="Strong"/>
-          <w:b w:val="0"/>
-          <w:sz w:val="24"/>
-        </w:rPr>
-        <w:t xml:space="preserve">, users could experiment with reducing </w:t>
-      </w:r>
-      <w:r>
-        <w:rPr>
-          <w:rStyle w:val="Strong"/>
-          <w:sz w:val="24"/>
-        </w:rPr>
-        <w:t>mxsziter</w:t>
-      </w:r>
-      <w:r>
-        <w:rPr>
-          <w:rStyle w:val="Strong"/>
-          <w:b w:val="0"/>
-          <w:sz w:val="24"/>
-        </w:rPr>
-        <w:t xml:space="preserve"> to something like twice the value of the typical number of iterations, which might allow MODFLOW to converge more quickly.</w:t>
-      </w:r>
-      <w:r>
-        <w:rPr>
-          <w:rStyle w:val="Strong"/>
-          <w:b w:val="0"/>
-          <w:sz w:val="24"/>
-        </w:rPr>
-        <w:t xml:space="preserve"> This change can result in noticeable difference</w:t>
-      </w:r>
-      <w:r>
-        <w:rPr>
-          <w:rStyle w:val="Strong"/>
-          <w:b w:val="0"/>
-          <w:sz w:val="24"/>
-        </w:rPr>
-        <w:t>s with previous GSFLOW versions as the number of iterations to convergence may change on any timestep.</w:t>
-      </w:r>
-      <w:r>
-        <w:rPr>
-          <w:rStyle w:val="Strong"/>
-          <w:b w:val="0"/>
-          <w:sz w:val="24"/>
-        </w:rPr>
-        <w:t xml:space="preserve"> Input PRMS Parameter Files that contain </w:t>
-      </w:r>
-      <w:r>
-        <w:rPr>
-          <w:rStyle w:val="Strong"/>
-          <w:sz w:val="24"/>
-        </w:rPr>
-        <w:t>mnsziter</w:t>
-      </w:r>
-      <w:r>
-        <w:rPr>
-          <w:rStyle w:val="Strong"/>
-          <w:b w:val="0"/>
-          <w:sz w:val="24"/>
-        </w:rPr>
-        <w:t xml:space="preserve"> and/or </w:t>
-      </w:r>
-      <w:r>
-        <w:rPr>
-          <w:rStyle w:val="Strong"/>
-          <w:sz w:val="24"/>
-        </w:rPr>
-        <w:t>szconverge</w:t>
-      </w:r>
-      <w:r>
-        <w:rPr>
-          <w:rStyle w:val="Strong"/>
-          <w:b w:val="0"/>
-          <w:sz w:val="24"/>
-        </w:rPr>
-        <w:t xml:space="preserve"> are downward compatible as these parameters are ignored. GSFLOW issues warning messages for parameters included in a PRMS Parameter File that are not needed; to turn this type of warning off, set control parameter </w:t>
-      </w:r>
-      <w:r>
-        <w:rPr>
-          <w:rStyle w:val="Strong"/>
-          <w:sz w:val="24"/>
-        </w:rPr>
-        <w:t>parameter_check_flag</w:t>
-      </w:r>
-      <w:r>
-        <w:rPr>
-          <w:rStyle w:val="Strong"/>
-          <w:b w:val="0"/>
-          <w:sz w:val="24"/>
-        </w:rPr>
-        <w:t xml:space="preserve"> to 0</w:t>
-      </w:r>
-      <w:r>
-        <w:rPr>
-          <w:rStyle w:val="Strong"/>
-          <w:b w:val="0"/>
-          <w:sz w:val="24"/>
-        </w:rPr>
-        <w:t xml:space="preserve"> as specified</w:t>
-      </w:r>
-      <w:r>
-        <w:rPr>
-          <w:rStyle w:val="Strong"/>
-          <w:b w:val="0"/>
-          <w:sz w:val="24"/>
-        </w:rPr>
-        <w:t xml:space="preserve"> in the Control File.</w:t>
-      </w:r>
-    </w:p>
-    <w:p>
-      <w:pPr>
-        <w:rPr>
-          <w:rStyle w:val="Strong"/>
-          <w:b w:val="0"/>
-          <w:sz w:val="24"/>
-        </w:rPr>
-      </w:pPr>
-    </w:p>
-    <w:p>
-      <w:pPr>
-        <w:rPr>
-          <w:rStyle w:val="Strong"/>
-          <w:b w:val="0"/>
-          <w:sz w:val="24"/>
-        </w:rPr>
-      </w:pPr>
-      <w:r>
-        <w:rPr>
-          <w:rStyle w:val="Strong"/>
-          <w:b w:val="0"/>
-          <w:sz w:val="24"/>
-        </w:rPr>
-        <w:t xml:space="preserve">The GSFLOW timestep budget computation was altered to simplify accounting for any </w:t>
-      </w:r>
-      <w:r>
-        <w:rPr>
-          <w:rStyle w:val="Strong"/>
-          <w:b w:val="0"/>
-          <w:sz w:val="24"/>
-        </w:rPr>
-        <w:t xml:space="preserve">flux </w:t>
-      </w:r>
-      <w:r>
-        <w:rPr>
-          <w:rStyle w:val="Strong"/>
-          <w:b w:val="0"/>
-          <w:sz w:val="24"/>
-        </w:rPr>
-        <w:t>change in groundwater discharge</w:t>
-      </w:r>
-      <w:r>
-        <w:rPr>
-          <w:rStyle w:val="Strong"/>
-          <w:b w:val="0"/>
-          <w:sz w:val="24"/>
-        </w:rPr>
-        <w:t xml:space="preserve"> from MODFLOW cells to the soil zone of PRMS HRUs (</w:t>
-      </w:r>
-      <w:r>
-        <w:rPr>
-          <w:rStyle w:val="Strong"/>
-          <w:b w:val="0"/>
-          <w:sz w:val="24"/>
-        </w:rPr>
-        <w:t xml:space="preserve">MODFLOW variable </w:t>
-      </w:r>
-      <w:r>
-        <w:rPr>
-          <w:rStyle w:val="Strong"/>
-          <w:sz w:val="24"/>
-        </w:rPr>
-        <w:t>SEEPOUT</w:t>
-      </w:r>
-      <w:r>
-        <w:rPr>
-          <w:rStyle w:val="Strong"/>
-          <w:sz w:val="24"/>
-        </w:rPr>
-        <w:t>)</w:t>
-      </w:r>
-      <w:r>
-        <w:rPr>
-          <w:rStyle w:val="Strong"/>
-          <w:b w:val="0"/>
-          <w:sz w:val="24"/>
-        </w:rPr>
-        <w:t xml:space="preserve"> between the value</w:t>
-      </w:r>
-      <w:r>
-        <w:rPr>
-          <w:rStyle w:val="Strong"/>
-          <w:b w:val="0"/>
-          <w:sz w:val="24"/>
-        </w:rPr>
-        <w:t>s</w:t>
-      </w:r>
-      <w:r>
-        <w:rPr>
-          <w:rStyle w:val="Strong"/>
-          <w:b w:val="0"/>
-          <w:sz w:val="24"/>
-        </w:rPr>
-        <w:t xml:space="preserve"> last used by PRMS and the final value</w:t>
-      </w:r>
-      <w:r>
-        <w:rPr>
-          <w:rStyle w:val="Strong"/>
-          <w:b w:val="0"/>
-          <w:sz w:val="24"/>
-        </w:rPr>
-        <w:t>s</w:t>
-      </w:r>
-      <w:r>
-        <w:rPr>
-          <w:rStyle w:val="Strong"/>
-          <w:b w:val="0"/>
-          <w:sz w:val="24"/>
-        </w:rPr>
-        <w:t xml:space="preserve"> calculated in the MODFLOW budget solution. The change in </w:t>
-      </w:r>
-      <w:r>
-        <w:rPr>
-          <w:rStyle w:val="Strong"/>
-          <w:sz w:val="24"/>
-        </w:rPr>
-        <w:t>SEEPOUT</w:t>
-      </w:r>
-      <w:r>
-        <w:rPr>
-          <w:rStyle w:val="Strong"/>
-          <w:b w:val="0"/>
-          <w:sz w:val="24"/>
-        </w:rPr>
-        <w:t xml:space="preserve"> </w:t>
-      </w:r>
-      <w:r>
-        <w:rPr>
-          <w:rStyle w:val="Strong"/>
-          <w:b w:val="0"/>
-          <w:sz w:val="24"/>
-        </w:rPr>
-        <w:t>is only applied to the storage in the associated soil-zone gravity reservoirs for each cell. Previously, if there was insufficient storage in gravity reservoirs</w:t>
-      </w:r>
-      <w:r>
-        <w:rPr>
-          <w:rStyle w:val="Strong"/>
-          <w:b w:val="0"/>
-          <w:sz w:val="24"/>
-        </w:rPr>
-        <w:t xml:space="preserve"> to account for the fl</w:t>
-      </w:r>
-      <w:r>
-        <w:rPr>
-          <w:rStyle w:val="Strong"/>
-          <w:b w:val="0"/>
-          <w:sz w:val="24"/>
-        </w:rPr>
-        <w:t>ux change, water could be taken</w:t>
-      </w:r>
-      <w:r>
-        <w:rPr>
-          <w:rStyle w:val="Strong"/>
-          <w:b w:val="0"/>
-          <w:sz w:val="24"/>
-        </w:rPr>
-        <w:t xml:space="preserve"> from preferential-flow and/or capillary reservoir storage if available </w:t>
-      </w:r>
-      <w:proofErr w:type="gramStart"/>
-      <w:r>
-        <w:rPr>
-          <w:rStyle w:val="Strong"/>
-          <w:b w:val="0"/>
-          <w:sz w:val="24"/>
-        </w:rPr>
-        <w:t>in order to</w:t>
-      </w:r>
-      <w:proofErr w:type="gramEnd"/>
-      <w:r>
-        <w:rPr>
-          <w:rStyle w:val="Strong"/>
-          <w:b w:val="0"/>
-          <w:sz w:val="24"/>
-        </w:rPr>
-        <w:t xml:space="preserve"> maintain a water balance. As the gravity reservoir storage is the primary point of coupling between PRMS and MODFLOW, only using this storage to account for the flux change was deemed consistent with the original intent of GSFLOW.</w:t>
-      </w:r>
-      <w:r>
-        <w:rPr>
-          <w:rStyle w:val="Strong"/>
-          <w:b w:val="0"/>
-          <w:sz w:val="24"/>
-        </w:rPr>
-        <w:t xml:space="preserve"> </w:t>
-      </w:r>
-      <w:r>
-        <w:rPr>
-          <w:rStyle w:val="Strong"/>
-          <w:b w:val="0"/>
-          <w:sz w:val="24"/>
-        </w:rPr>
-        <w:t>The drawback is that the change permits</w:t>
-      </w:r>
-      <w:r>
-        <w:rPr>
-          <w:rStyle w:val="Strong"/>
-          <w:b w:val="0"/>
-          <w:sz w:val="24"/>
-        </w:rPr>
-        <w:t xml:space="preserve"> storage </w:t>
-      </w:r>
-      <w:r>
-        <w:rPr>
-          <w:rStyle w:val="Strong"/>
-          <w:b w:val="0"/>
-          <w:sz w:val="24"/>
-        </w:rPr>
-        <w:t xml:space="preserve">in gravity reservoirs to </w:t>
-      </w:r>
-      <w:r>
-        <w:rPr>
-          <w:rStyle w:val="Strong"/>
-          <w:b w:val="0"/>
-          <w:sz w:val="24"/>
-        </w:rPr>
-        <w:t>go negative</w:t>
-      </w:r>
-      <w:r>
-        <w:rPr>
-          <w:rStyle w:val="Strong"/>
-          <w:b w:val="0"/>
-          <w:sz w:val="24"/>
-        </w:rPr>
-        <w:t xml:space="preserve"> under some conditions such as</w:t>
-      </w:r>
-      <w:r>
-        <w:rPr>
-          <w:rStyle w:val="Strong"/>
-          <w:b w:val="0"/>
-          <w:sz w:val="24"/>
-        </w:rPr>
-        <w:t xml:space="preserve"> at the beginning of </w:t>
-      </w:r>
-      <w:r>
-        <w:rPr>
-          <w:rStyle w:val="Strong"/>
-          <w:b w:val="0"/>
-          <w:sz w:val="24"/>
-        </w:rPr>
-        <w:t xml:space="preserve">a </w:t>
-      </w:r>
-      <w:r>
-        <w:rPr>
-          <w:rStyle w:val="Strong"/>
-          <w:b w:val="0"/>
-          <w:sz w:val="24"/>
-        </w:rPr>
-        <w:t xml:space="preserve">simulation if the gravity reservoirs are initialized to 0 and during very dry conditions in the middle of simulations. It is believed that the negative storages would be very small, such as less than -1.0 </w:t>
+        <w:t xml:space="preserve">It is believed that the negative storages would be very small, such as less than -1.0 </w:t>
       </w:r>
       <w:r>
         <w:rPr>
@@ -22020,16 +22048,7 @@
           <w:b w:val="0"/>
           <w:sz w:val="24"/>
         </w:rPr>
-        <w:t xml:space="preserve">as seen in the Sagehen model. The value considered round-off error for the flux change and set </w:t>
-      </w:r>
-      <w:r>
-        <w:rPr>
-          <w:rStyle w:val="Strong"/>
-          <w:b w:val="0"/>
-          <w:sz w:val="24"/>
-        </w:rPr>
-        <w:lastRenderedPageBreak/>
-        <w:t>to 0 was changed from &lt; ABS(1.0E-6) to ABS(</w:t>
+        <w:t>as seen in the Sagehen model. The value considered round-off error for the flux change and set to 0 was changed from &lt; ABS(1.0E-6) to ABS(</w:t>
       </w:r>
       <w:proofErr w:type="gramStart"/>
       <w:r>
@@ -23160,7 +23179,15 @@
           <w:sz w:val="24"/>
           <w:szCs w:val="24"/>
         </w:rPr>
-        <w:t>. Thus, there will be no change for many snowpacks, but, noticeable change to results for some.</w:t>
+        <w:t xml:space="preserve">. </w:t>
+      </w:r>
+      <w:r>
+        <w:rPr>
+          <w:sz w:val="24"/>
+          <w:szCs w:val="24"/>
+        </w:rPr>
+        <w:lastRenderedPageBreak/>
+        <w:t>Thus, there will be no change for many snowpacks, but, noticeable change to results for some.</w:t>
       </w:r>
       <w:r>
         <w:rPr>
@@ -23212,15 +23239,7 @@
           <w:sz w:val="24"/>
           <w:szCs w:val="24"/>
         </w:rPr>
-        <w:t xml:space="preserve"> and </w:t>
-      </w:r>
-      <w:r>
-        <w:rPr>
-          <w:sz w:val="24"/>
-          <w:szCs w:val="24"/>
-        </w:rPr>
-        <w:lastRenderedPageBreak/>
-        <w:t>the variables was changed to single precision</w:t>
+        <w:t xml:space="preserve"> and the variables was changed to single precision</w:t>
       </w:r>
       <w:r>
         <w:rPr>
@@ -24285,6 +24304,7 @@
           <w:sz w:val="24"/>
           <w:szCs w:val="24"/>
         </w:rPr>
+        <w:lastRenderedPageBreak/>
         <w:t xml:space="preserve">Updated output to screen and to the model output file for improved readability and added output of the Parameter File name. </w:t>
       </w:r>
     </w:p>
@@ -24322,7 +24342,6 @@
           <w:sz w:val="24"/>
           <w:szCs w:val="24"/>
         </w:rPr>
-        <w:lastRenderedPageBreak/>
         <w:t xml:space="preserve">Changed units in variable descriptions for </w:t>
       </w:r>
       <w:r>
@@ -25170,6 +25189,7 @@
           <w:sz w:val="24"/>
           <w:szCs w:val="24"/>
         </w:rPr>
+        <w:lastRenderedPageBreak/>
         <w:t xml:space="preserve">Added </w:t>
       </w:r>
       <w:r>
@@ -26004,7 +26024,6 @@
           <w:sz w:val="24"/>
           <w:szCs w:val="24"/>
         </w:rPr>
-        <w:lastRenderedPageBreak/>
         <w:t>Added check to make sure the SFR Package is active if stream gages are input to the GAG Package. Previously, a memory access error would occur if the SFR2 Package was inactive and stream gages were specified within the GAG Package input file.</w:t>
       </w:r>
     </w:p>
@@ -26527,7 +26546,6 @@
           <w:rStyle w:val="Strong"/>
           <w:sz w:val="24"/>
         </w:rPr>
-        <w:lastRenderedPageBreak/>
         <w:t xml:space="preserve">Version </w:t>
       </w:r>
       <w:r>
@@ -27301,7 +27319,17 @@
           <w:sz w:val="24"/>
           <w:szCs w:val="24"/>
         </w:rPr>
-        <w:t xml:space="preserve">they fall within the suggested minimum and maximum range. If values are specified outside the </w:t>
+        <w:t xml:space="preserve">they fall within the suggested minimum and </w:t>
+      </w:r>
+      <w:r>
+        <w:rPr>
+          <w:rStyle w:val="Strong"/>
+          <w:b w:val="0"/>
+          <w:sz w:val="24"/>
+          <w:szCs w:val="24"/>
+        </w:rPr>
+        <w:lastRenderedPageBreak/>
+        <w:t xml:space="preserve">maximum range. If values are specified outside the </w:t>
       </w:r>
       <w:r>
         <w:rPr>
@@ -27357,17 +27385,7 @@
           <w:sz w:val="24"/>
           <w:szCs w:val="24"/>
         </w:rPr>
-        <w:t xml:space="preserve"> and the </w:t>
-      </w:r>
-      <w:r>
-        <w:rPr>
-          <w:rStyle w:val="Strong"/>
-          <w:b w:val="0"/>
-          <w:sz w:val="24"/>
-          <w:szCs w:val="24"/>
-        </w:rPr>
-        <w:lastRenderedPageBreak/>
-        <w:t>simulation stops</w:t>
+        <w:t xml:space="preserve"> and the simulation stops</w:t>
       </w:r>
       <w:r>
         <w:rPr>
@@ -28583,7 +28601,16 @@
           <w:sz w:val="24"/>
           <w:szCs w:val="20"/>
         </w:rPr>
-        <w:t xml:space="preserve"> documentation. The kt coefficient equation can be used to estimate the </w:t>
+        <w:t xml:space="preserve"> documentation. </w:t>
+      </w:r>
+      <w:r>
+        <w:rPr>
+          <w:rFonts w:cs="Courier New"/>
+          <w:sz w:val="24"/>
+          <w:szCs w:val="20"/>
+        </w:rPr>
+        <w:lastRenderedPageBreak/>
+        <w:t xml:space="preserve">The kt coefficient equation can be used to estimate the </w:t>
       </w:r>
       <w:r>
         <w:rPr>
@@ -28600,16 +28627,7 @@
           <w:sz w:val="24"/>
           <w:szCs w:val="20"/>
         </w:rPr>
-        <w:t xml:space="preserve"> parameter: coef_kt = </w:t>
-      </w:r>
-      <w:r>
-        <w:rPr>
-          <w:rFonts w:cs="Courier New"/>
-          <w:sz w:val="24"/>
-          <w:szCs w:val="20"/>
-        </w:rPr>
-        <w:lastRenderedPageBreak/>
-        <w:t>0.00185*(temp_dif**2) – 0.0433*temp_dif + 0.4023</w:t>
+        <w:t xml:space="preserve"> parameter: coef_kt = 0.00185*(temp_dif**2) – 0.0433*temp_dif + 0.4023</w:t>
       </w:r>
       <w:r>
         <w:rPr>
@@ -29790,7 +29808,16 @@
           <w:sz w:val="24"/>
           <w:szCs w:val="24"/>
         </w:rPr>
-        <w:t>could have caused memory problem</w:t>
+        <w:t xml:space="preserve">could have caused memory </w:t>
+      </w:r>
+      <w:r>
+        <w:rPr>
+          <w:rFonts w:cs="Courier New"/>
+          <w:sz w:val="24"/>
+          <w:szCs w:val="24"/>
+        </w:rPr>
+        <w:lastRenderedPageBreak/>
+        <w:t>problem</w:t>
       </w:r>
       <w:r>
         <w:rPr>
@@ -31200,6 +31227,7 @@
         <w:rPr>
           <w:rFonts w:ascii="Courier New" w:hAnsi="Courier New" w:cs="Courier New"/>
         </w:rPr>
+        <w:lastRenderedPageBreak/>
         <w:t xml:space="preserve">basin_sum </w:t>
       </w:r>
       <w:r>
@@ -31229,7 +31257,6 @@
           <w:sz w:val="24"/>
           <w:szCs w:val="20"/>
         </w:rPr>
-        <w:lastRenderedPageBreak/>
         <w:t xml:space="preserve">The value of the yearly observed streamflow or monthly value of computed basin streamflow and monthly observed streamflow was not printed for </w:t>
       </w:r>
       <w:r>
@@ -63039,7 +63066,7 @@
 </file>
 
 <file path=customXml/itemProps1.xml><?xml version="1.0" encoding="utf-8"?>
-<ds:datastoreItem xmlns:ds="http://schemas.openxmlformats.org/officeDocument/2006/customXml" ds:itemID="{573B46E1-D52A-40F8-BB3C-C7244C0E49AD}">
+<ds:datastoreItem xmlns:ds="http://schemas.openxmlformats.org/officeDocument/2006/customXml" ds:itemID="{EFFFB051-1D1C-463E-B23A-9A973E3F90C0}">
   <ds:schemaRefs>
     <ds:schemaRef ds:uri="http://schemas.openxmlformats.org/officeDocument/2006/bibliography"/>
   </ds:schemaRefs>

</xml_diff>